<commit_message>
modificacion de la estructura del html y css
</commit_message>
<xml_diff>
--- a/cvEliezerPolidor.docx
+++ b/cvEliezerPolidor.docx
@@ -168,49 +168,8 @@
                                       <w:b/>
                                       <w:bCs/>
                                     </w:rPr>
-                                    <w:t xml:space="preserve">Desarrollador .NET Especialidad </w:t>
+                                    <w:t>Desarrollador .NET Especialidad React Js / Csharp</w:t>
                                   </w:r>
-                                  <w:proofErr w:type="spellStart"/>
-                                  <w:r>
-                                    <w:rPr>
-                                      <w:b/>
-                                      <w:bCs/>
-                                    </w:rPr>
-                                    <w:t>React</w:t>
-                                  </w:r>
-                                  <w:proofErr w:type="spellEnd"/>
-                                  <w:r>
-                                    <w:rPr>
-                                      <w:b/>
-                                      <w:bCs/>
-                                    </w:rPr>
-                                    <w:t xml:space="preserve"> </w:t>
-                                  </w:r>
-                                  <w:proofErr w:type="spellStart"/>
-                                  <w:r>
-                                    <w:rPr>
-                                      <w:b/>
-                                      <w:bCs/>
-                                    </w:rPr>
-                                    <w:t>Js</w:t>
-                                  </w:r>
-                                  <w:proofErr w:type="spellEnd"/>
-                                  <w:r>
-                                    <w:rPr>
-                                      <w:b/>
-                                      <w:bCs/>
-                                    </w:rPr>
-                                    <w:t xml:space="preserve"> / </w:t>
-                                  </w:r>
-                                  <w:proofErr w:type="spellStart"/>
-                                  <w:r>
-                                    <w:rPr>
-                                      <w:b/>
-                                      <w:bCs/>
-                                    </w:rPr>
-                                    <w:t>Csharp</w:t>
-                                  </w:r>
-                                  <w:proofErr w:type="spellEnd"/>
                                 </w:p>
                               </w:txbxContent>
                             </wps:txbx>
@@ -252,49 +211,8 @@
                                 <w:b/>
                                 <w:bCs/>
                               </w:rPr>
-                              <w:t xml:space="preserve">Desarrollador .NET Especialidad </w:t>
+                              <w:t>Desarrollador .NET Especialidad React Js / Csharp</w:t>
                             </w:r>
-                            <w:proofErr w:type="spellStart"/>
-                            <w:r>
-                              <w:rPr>
-                                <w:b/>
-                                <w:bCs/>
-                              </w:rPr>
-                              <w:t>React</w:t>
-                            </w:r>
-                            <w:proofErr w:type="spellEnd"/>
-                            <w:r>
-                              <w:rPr>
-                                <w:b/>
-                                <w:bCs/>
-                              </w:rPr>
-                              <w:t xml:space="preserve"> </w:t>
-                            </w:r>
-                            <w:proofErr w:type="spellStart"/>
-                            <w:r>
-                              <w:rPr>
-                                <w:b/>
-                                <w:bCs/>
-                              </w:rPr>
-                              <w:t>Js</w:t>
-                            </w:r>
-                            <w:proofErr w:type="spellEnd"/>
-                            <w:r>
-                              <w:rPr>
-                                <w:b/>
-                                <w:bCs/>
-                              </w:rPr>
-                              <w:t xml:space="preserve"> / </w:t>
-                            </w:r>
-                            <w:proofErr w:type="spellStart"/>
-                            <w:r>
-                              <w:rPr>
-                                <w:b/>
-                                <w:bCs/>
-                              </w:rPr>
-                              <w:t>Csharp</w:t>
-                            </w:r>
-                            <w:proofErr w:type="spellEnd"/>
                           </w:p>
                         </w:txbxContent>
                       </v:textbox>
@@ -357,7 +275,7 @@
                 <w:szCs w:val="22"/>
                 <w:u w:val="single"/>
               </w:rPr>
-              <w:t>Página WEB:</w:t>
+              <w:t>CV</w:t>
             </w:r>
             <w:r>
               <w:rPr>
@@ -365,8 +283,27 @@
                 <w:bCs/>
                 <w:sz w:val="22"/>
                 <w:szCs w:val="22"/>
-              </w:rPr>
-              <w:t xml:space="preserve"> https://htmlpreview.github.io/?https://github.com/eliezerpolidor/CvEliezerP/main/CVEliezerP.html</w:t>
+                <w:u w:val="single"/>
+              </w:rPr>
+              <w:t xml:space="preserve"> WEB:</w:t>
+            </w:r>
+            <w:r>
+              <w:rPr>
+                <w:b/>
+                <w:bCs/>
+                <w:sz w:val="22"/>
+                <w:szCs w:val="22"/>
+              </w:rPr>
+              <w:t xml:space="preserve"> </w:t>
+            </w:r>
+            <w:r>
+              <w:rPr>
+                <w:b/>
+                <w:bCs/>
+                <w:sz w:val="22"/>
+                <w:szCs w:val="22"/>
+              </w:rPr>
+              <w:t>https://eliezerpolidor.github.io/cvEliezer/</w:t>
             </w:r>
           </w:p>
         </w:tc>
@@ -404,7 +341,6 @@
                 <w:u w:val="single"/>
               </w:rPr>
             </w:pPr>
-            <w:proofErr w:type="spellStart"/>
             <w:r>
               <w:rPr>
                 <w:b/>
@@ -415,7 +351,6 @@
               </w:rPr>
               <w:t>Skills</w:t>
             </w:r>
-            <w:proofErr w:type="spellEnd"/>
           </w:p>
           <w:p>
             <w:pPr>
@@ -427,7 +362,6 @@
                 <w:u w:val="single"/>
               </w:rPr>
             </w:pPr>
-            <w:proofErr w:type="spellStart"/>
             <w:r>
               <w:rPr>
                 <w:b/>
@@ -438,7 +372,6 @@
               </w:rPr>
               <w:t>Frontend</w:t>
             </w:r>
-            <w:proofErr w:type="spellEnd"/>
           </w:p>
           <w:p>
             <w:pPr>
@@ -531,13 +464,7 @@
               <w:rPr>
                 <w:lang w:val="en-US"/>
               </w:rPr>
-              <w:t>ReactJS</w:t>
-            </w:r>
-            <w:r>
-              <w:rPr>
-                <w:lang w:val="en-US"/>
-              </w:rPr>
-              <w:t xml:space="preserve"> </w:t>
+              <w:t xml:space="preserve">ReactJS </w:t>
             </w:r>
             <w:r>
               <w:rPr>
@@ -590,19 +517,7 @@
               <w:rPr>
                 <w:lang w:val="en-US"/>
               </w:rPr>
-              <w:t>C# / LINQ / ENTITY</w:t>
-            </w:r>
-            <w:r>
-              <w:rPr>
-                <w:lang w:val="en-US"/>
-              </w:rPr>
-              <w:t xml:space="preserve"> </w:t>
-            </w:r>
-            <w:r>
-              <w:rPr>
-                <w:lang w:val="en-US"/>
-              </w:rPr>
-              <w:t>FRAMEWORK.</w:t>
+              <w:t>C# / LINQ / ENTITY FRAMEWORK.</w:t>
             </w:r>
           </w:p>
           <w:p>
@@ -621,19 +536,7 @@
               <w:rPr>
                 <w:lang w:val="en-US"/>
               </w:rPr>
-              <w:t>ASP.NET</w:t>
-            </w:r>
-            <w:r>
-              <w:rPr>
-                <w:lang w:val="en-US"/>
-              </w:rPr>
-              <w:t xml:space="preserve"> Core</w:t>
-            </w:r>
-            <w:r>
-              <w:rPr>
-                <w:lang w:val="en-US"/>
-              </w:rPr>
-              <w:t>.</w:t>
+              <w:t>ASP.NET Core.</w:t>
             </w:r>
           </w:p>
           <w:p>
@@ -667,19 +570,11 @@
                 <w:lang w:val="en-US"/>
               </w:rPr>
             </w:pPr>
-            <w:proofErr w:type="spellStart"/>
             <w:r>
               <w:rPr>
                 <w:lang w:val="en-US"/>
               </w:rPr>
-              <w:t>NodeJs</w:t>
-            </w:r>
-            <w:proofErr w:type="spellEnd"/>
-            <w:r>
-              <w:rPr>
-                <w:lang w:val="en-US"/>
-              </w:rPr>
-              <w:t>.</w:t>
+              <w:t>NodeJs.</w:t>
             </w:r>
           </w:p>
           <w:p>
@@ -692,19 +587,11 @@
               <w:ind w:left="318" w:hanging="219"/>
             </w:pPr>
             <w:r>
-              <w:t xml:space="preserve">Base de Datos: </w:t>
-            </w:r>
-            <w:r>
-              <w:t>SQL SERVER</w:t>
-            </w:r>
-            <w:r>
-              <w:t xml:space="preserve"> / </w:t>
-            </w:r>
-            <w:proofErr w:type="spellStart"/>
-            <w:r>
-              <w:t>Mongodb</w:t>
-            </w:r>
-            <w:proofErr w:type="spellEnd"/>
+              <w:t>Base de Datos: SQL SERVER</w:t>
+            </w:r>
+            <w:r>
+              <w:t xml:space="preserve"> / Mongodb</w:t>
+            </w:r>
           </w:p>
           <w:p>
             <w:pPr>
@@ -724,14 +611,7 @@
                 <w:sz w:val="22"/>
                 <w:szCs w:val="22"/>
               </w:rPr>
-              <w:t xml:space="preserve">Editor de Código: </w:t>
-            </w:r>
-            <w:r>
-              <w:rPr>
-                <w:sz w:val="22"/>
-                <w:szCs w:val="22"/>
-              </w:rPr>
-              <w:t>Visual Studio Cod</w:t>
+              <w:t>Editor de Código: Visual Studio Cod</w:t>
             </w:r>
           </w:p>
           <w:p>
@@ -801,16 +681,8 @@
               <w:rPr>
                 <w:lang w:val="en-US"/>
               </w:rPr>
-              <w:t xml:space="preserve">Slack / </w:t>
-            </w:r>
-            <w:proofErr w:type="spellStart"/>
-            <w:r>
-              <w:rPr>
-                <w:lang w:val="en-US"/>
-              </w:rPr>
-              <w:t>TEam</w:t>
-            </w:r>
-            <w:proofErr w:type="spellEnd"/>
+              <w:t>Slack / TEam</w:t>
+            </w:r>
           </w:p>
           <w:p>
             <w:pPr>
@@ -843,14 +715,12 @@
                 <w:lang w:val="en-US"/>
               </w:rPr>
             </w:pPr>
-            <w:proofErr w:type="spellStart"/>
             <w:r>
               <w:rPr>
                 <w:lang w:val="en-US"/>
               </w:rPr>
               <w:t>SorceTree</w:t>
             </w:r>
-            <w:proofErr w:type="spellEnd"/>
           </w:p>
           <w:p>
             <w:pPr>
@@ -887,16 +757,8 @@
               <w:rPr>
                 <w:lang w:val="en-US"/>
               </w:rPr>
-              <w:t>Api Rest / Soap /</w:t>
-            </w:r>
-            <w:proofErr w:type="spellStart"/>
-            <w:r>
-              <w:rPr>
-                <w:lang w:val="en-US"/>
-              </w:rPr>
-              <w:t>Soapui</w:t>
-            </w:r>
-            <w:proofErr w:type="spellEnd"/>
+              <w:t>Api Rest / Soap /Soapui</w:t>
+            </w:r>
           </w:p>
           <w:p>
             <w:pPr>
@@ -907,19 +769,9 @@
               </w:numPr>
               <w:ind w:left="318" w:hanging="219"/>
             </w:pPr>
-            <w:proofErr w:type="spellStart"/>
-            <w:r>
-              <w:t>Swagger</w:t>
-            </w:r>
-            <w:proofErr w:type="spellEnd"/>
-            <w:r>
-              <w:t xml:space="preserve"> / </w:t>
-            </w:r>
-            <w:proofErr w:type="spellStart"/>
-            <w:r>
-              <w:t>Postman</w:t>
-            </w:r>
-            <w:proofErr w:type="spellEnd"/>
+            <w:r>
+              <w:t>Swagger / Postman</w:t>
+            </w:r>
           </w:p>
           <w:p>
             <w:pPr>
@@ -1072,7 +924,6 @@
                 <w:u w:val="single"/>
               </w:rPr>
             </w:pPr>
-            <w:proofErr w:type="spellStart"/>
             <w:r>
               <w:rPr>
                 <w:b/>
@@ -1081,18 +932,7 @@
                 <w:szCs w:val="28"/>
                 <w:u w:val="single"/>
               </w:rPr>
-              <w:t>Linkedin</w:t>
-            </w:r>
-            <w:proofErr w:type="spellEnd"/>
-            <w:r>
-              <w:rPr>
-                <w:b/>
-                <w:bCs/>
-                <w:sz w:val="28"/>
-                <w:szCs w:val="28"/>
-                <w:u w:val="single"/>
-              </w:rPr>
-              <w:t>:</w:t>
+              <w:t>Linkedin:</w:t>
             </w:r>
           </w:p>
           <w:p>
@@ -1155,7 +995,16 @@
               </w:rPr>
               <w:t xml:space="preserve">Empresa: </w:t>
             </w:r>
-            <w:proofErr w:type="spellStart"/>
+            <w:r>
+              <w:rPr>
+                <w:b/>
+                <w:bCs/>
+                <w:sz w:val="22"/>
+                <w:szCs w:val="22"/>
+                <w:u w:val="single"/>
+              </w:rPr>
+              <w:t>Espacio Profesional de Software Libre</w:t>
+            </w:r>
             <w:r>
               <w:rPr>
                 <w:b/>
@@ -1165,9 +1014,337 @@
                 <w:highlight w:val="lightGray"/>
                 <w:u w:val="single"/>
               </w:rPr>
-              <w:t>XSales</w:t>
-            </w:r>
-            <w:proofErr w:type="spellEnd"/>
+              <w:t>.</w:t>
+            </w:r>
+          </w:p>
+          <w:p>
+            <w:pPr>
+              <w:rPr>
+                <w:color w:val="000000"/>
+                <w:sz w:val="16"/>
+                <w:szCs w:val="16"/>
+                <w:shd w:val="clear" w:color="auto" w:fill="BDC3C7"/>
+              </w:rPr>
+            </w:pPr>
+            <w:r>
+              <w:rPr>
+                <w:b/>
+                <w:bCs/>
+                <w:color w:val="000000"/>
+                <w:sz w:val="16"/>
+                <w:szCs w:val="16"/>
+                <w:shd w:val="clear" w:color="auto" w:fill="BDC3C7"/>
+              </w:rPr>
+              <w:t>Cargo:</w:t>
+            </w:r>
+            <w:r>
+              <w:rPr>
+                <w:color w:val="000000"/>
+                <w:sz w:val="16"/>
+                <w:szCs w:val="16"/>
+                <w:shd w:val="clear" w:color="auto" w:fill="BDC3C7"/>
+              </w:rPr>
+              <w:t> </w:t>
+            </w:r>
+            <w:r>
+              <w:rPr>
+                <w:color w:val="000000"/>
+                <w:sz w:val="16"/>
+                <w:szCs w:val="16"/>
+                <w:shd w:val="clear" w:color="auto" w:fill="BDC3C7"/>
+              </w:rPr>
+              <w:t>Fundador &amp; Coordinador Técnico</w:t>
+            </w:r>
+            <w:r>
+              <w:rPr>
+                <w:color w:val="000000"/>
+                <w:sz w:val="16"/>
+                <w:szCs w:val="16"/>
+                <w:shd w:val="clear" w:color="auto" w:fill="BDC3C7"/>
+              </w:rPr>
+              <w:t xml:space="preserve"> |</w:t>
+            </w:r>
+            <w:r>
+              <w:rPr>
+                <w:b/>
+                <w:bCs/>
+                <w:color w:val="000000"/>
+                <w:sz w:val="16"/>
+                <w:szCs w:val="16"/>
+                <w:shd w:val="clear" w:color="auto" w:fill="BDC3C7"/>
+              </w:rPr>
+              <w:t>Contrato:</w:t>
+            </w:r>
+            <w:r>
+              <w:rPr>
+                <w:color w:val="000000"/>
+                <w:sz w:val="16"/>
+                <w:szCs w:val="16"/>
+                <w:shd w:val="clear" w:color="auto" w:fill="BDC3C7"/>
+              </w:rPr>
+              <w:t> Honorarios Profesionales | </w:t>
+            </w:r>
+            <w:r>
+              <w:rPr>
+                <w:b/>
+                <w:bCs/>
+                <w:color w:val="000000"/>
+                <w:sz w:val="16"/>
+                <w:szCs w:val="16"/>
+                <w:shd w:val="clear" w:color="auto" w:fill="BDC3C7"/>
+              </w:rPr>
+              <w:t>Modalidad:</w:t>
+            </w:r>
+            <w:r>
+              <w:rPr>
+                <w:color w:val="000000"/>
+                <w:sz w:val="16"/>
+                <w:szCs w:val="16"/>
+                <w:shd w:val="clear" w:color="auto" w:fill="BDC3C7"/>
+              </w:rPr>
+              <w:t> Remoto |</w:t>
+            </w:r>
+            <w:r>
+              <w:rPr>
+                <w:b/>
+                <w:bCs/>
+                <w:color w:val="000000"/>
+                <w:sz w:val="16"/>
+                <w:szCs w:val="16"/>
+                <w:shd w:val="clear" w:color="auto" w:fill="BDC3C7"/>
+              </w:rPr>
+              <w:t>Retiro:</w:t>
+            </w:r>
+            <w:r>
+              <w:rPr>
+                <w:color w:val="000000"/>
+                <w:sz w:val="16"/>
+                <w:szCs w:val="16"/>
+                <w:shd w:val="clear" w:color="auto" w:fill="BDC3C7"/>
+              </w:rPr>
+              <w:t> </w:t>
+            </w:r>
+            <w:r>
+              <w:rPr>
+                <w:color w:val="000000"/>
+                <w:sz w:val="16"/>
+                <w:szCs w:val="16"/>
+                <w:shd w:val="clear" w:color="auto" w:fill="BDC3C7"/>
+              </w:rPr>
+              <w:t>En Curso</w:t>
+            </w:r>
+          </w:p>
+          <w:p>
+            <w:pPr>
+              <w:rPr>
+                <w:sz w:val="20"/>
+                <w:szCs w:val="20"/>
+              </w:rPr>
+            </w:pPr>
+            <w:r>
+              <w:rPr>
+                <w:b/>
+                <w:bCs/>
+                <w:sz w:val="20"/>
+                <w:szCs w:val="20"/>
+                <w:u w:val="single"/>
+              </w:rPr>
+              <w:t>Actividades Desempeñadas:</w:t>
+            </w:r>
+            <w:r>
+              <w:rPr>
+                <w:sz w:val="20"/>
+                <w:szCs w:val="20"/>
+              </w:rPr>
+              <w:t xml:space="preserve"> </w:t>
+            </w:r>
+          </w:p>
+          <w:p>
+            <w:pPr>
+              <w:pStyle w:val="Prrafodelista"/>
+              <w:numPr>
+                <w:ilvl w:val="1"/>
+                <w:numId w:val="2"/>
+              </w:numPr>
+              <w:ind w:left="228" w:hanging="218"/>
+              <w:jc w:val="both"/>
+              <w:rPr>
+                <w:sz w:val="20"/>
+                <w:szCs w:val="20"/>
+              </w:rPr>
+            </w:pPr>
+            <w:r>
+              <w:rPr>
+                <w:sz w:val="20"/>
+                <w:szCs w:val="20"/>
+              </w:rPr>
+              <w:t>Creación y coordinación de un proyecto colaborativo con metodologías ágiles (Scrum, Jira).</w:t>
+            </w:r>
+          </w:p>
+          <w:p>
+            <w:pPr>
+              <w:pStyle w:val="Prrafodelista"/>
+              <w:numPr>
+                <w:ilvl w:val="1"/>
+                <w:numId w:val="2"/>
+              </w:numPr>
+              <w:ind w:left="228" w:hanging="218"/>
+              <w:jc w:val="both"/>
+              <w:rPr>
+                <w:sz w:val="20"/>
+                <w:szCs w:val="20"/>
+              </w:rPr>
+            </w:pPr>
+            <w:r>
+              <w:rPr>
+                <w:sz w:val="20"/>
+                <w:szCs w:val="20"/>
+              </w:rPr>
+              <w:t>Desarrollo de funcionalidades iniciales: CRUD de usuarios con ReactJS, ASP.NET Core y SQL Server.</w:t>
+            </w:r>
+          </w:p>
+          <w:p>
+            <w:pPr>
+              <w:pStyle w:val="Prrafodelista"/>
+              <w:numPr>
+                <w:ilvl w:val="1"/>
+                <w:numId w:val="2"/>
+              </w:numPr>
+              <w:ind w:left="228" w:hanging="218"/>
+              <w:jc w:val="both"/>
+              <w:rPr>
+                <w:sz w:val="20"/>
+                <w:szCs w:val="20"/>
+              </w:rPr>
+            </w:pPr>
+            <w:r>
+              <w:rPr>
+                <w:sz w:val="20"/>
+                <w:szCs w:val="20"/>
+              </w:rPr>
+              <w:t>Configuración de CI/CD con GitHub Actions y documentación técnica con Swagger.</w:t>
+            </w:r>
+          </w:p>
+          <w:p>
+            <w:pPr>
+              <w:pStyle w:val="Prrafodelista"/>
+              <w:numPr>
+                <w:ilvl w:val="1"/>
+                <w:numId w:val="2"/>
+              </w:numPr>
+              <w:ind w:left="228" w:hanging="218"/>
+              <w:jc w:val="both"/>
+              <w:rPr>
+                <w:sz w:val="20"/>
+                <w:szCs w:val="20"/>
+              </w:rPr>
+            </w:pPr>
+            <w:r>
+              <w:rPr>
+                <w:sz w:val="20"/>
+                <w:szCs w:val="20"/>
+              </w:rPr>
+              <w:t>Implementación de repositorio estructurado en GitHub con frontend, backend, base de datos y documentación.</w:t>
+            </w:r>
+          </w:p>
+          <w:p>
+            <w:pPr>
+              <w:pStyle w:val="Prrafodelista"/>
+              <w:numPr>
+                <w:ilvl w:val="1"/>
+                <w:numId w:val="2"/>
+              </w:numPr>
+              <w:ind w:left="228" w:hanging="218"/>
+              <w:jc w:val="both"/>
+              <w:rPr>
+                <w:sz w:val="20"/>
+                <w:szCs w:val="20"/>
+              </w:rPr>
+            </w:pPr>
+            <w:r>
+              <w:rPr>
+                <w:sz w:val="20"/>
+                <w:szCs w:val="20"/>
+              </w:rPr>
+              <w:t>Organización de reuniones diarias (daily de 15 minutos, lunes a viernes) para seguimiento de tareas.</w:t>
+            </w:r>
+          </w:p>
+          <w:p>
+            <w:pPr>
+              <w:pStyle w:val="Prrafodelista"/>
+              <w:numPr>
+                <w:ilvl w:val="1"/>
+                <w:numId w:val="2"/>
+              </w:numPr>
+              <w:ind w:left="228" w:hanging="218"/>
+              <w:jc w:val="both"/>
+              <w:rPr>
+                <w:sz w:val="20"/>
+                <w:szCs w:val="20"/>
+              </w:rPr>
+            </w:pPr>
+            <w:r>
+              <w:rPr>
+                <w:sz w:val="20"/>
+                <w:szCs w:val="20"/>
+              </w:rPr>
+              <w:t>Reuniones de planning al inicio de cada semana para priorizar backlog y planificar sprints.</w:t>
+            </w:r>
+          </w:p>
+          <w:p>
+            <w:pPr>
+              <w:pStyle w:val="Prrafodelista"/>
+              <w:numPr>
+                <w:ilvl w:val="1"/>
+                <w:numId w:val="2"/>
+              </w:numPr>
+              <w:ind w:left="228" w:hanging="218"/>
+              <w:jc w:val="both"/>
+              <w:rPr>
+                <w:sz w:val="20"/>
+                <w:szCs w:val="20"/>
+              </w:rPr>
+            </w:pPr>
+            <w:r>
+              <w:rPr>
+                <w:sz w:val="20"/>
+                <w:szCs w:val="20"/>
+              </w:rPr>
+              <w:t>Uso de herramientas colaborativas: Notion para documentación y gestión, Excalidraw para diagramas visuales, y dbdiagram.io para modelado de base de datos.</w:t>
+            </w:r>
+          </w:p>
+          <w:p>
+            <w:pPr>
+              <w:pStyle w:val="Prrafodelista"/>
+              <w:numPr>
+                <w:ilvl w:val="1"/>
+                <w:numId w:val="2"/>
+              </w:numPr>
+              <w:ind w:left="228" w:hanging="218"/>
+              <w:jc w:val="both"/>
+              <w:rPr>
+                <w:sz w:val="20"/>
+                <w:szCs w:val="20"/>
+              </w:rPr>
+            </w:pPr>
+            <w:r>
+              <w:rPr>
+                <w:sz w:val="20"/>
+                <w:szCs w:val="20"/>
+              </w:rPr>
+              <w:t>Presentación del proyecto como carta de visibilidad para reclutadores y observadores externos.</w:t>
+            </w:r>
+          </w:p>
+          <w:p>
+            <w:pPr>
+              <w:rPr>
+                <w:b/>
+                <w:bCs/>
+                <w:sz w:val="22"/>
+                <w:szCs w:val="22"/>
+                <w:u w:val="single"/>
+              </w:rPr>
+            </w:pPr>
             <w:r>
               <w:rPr>
                 <w:b/>
@@ -1177,130 +1354,172 @@
                 <w:highlight w:val="lightGray"/>
                 <w:u w:val="single"/>
               </w:rPr>
-              <w:t>.</w:t>
+              <w:t>Empresa: XSales.</w:t>
+            </w:r>
+          </w:p>
+          <w:p>
+            <w:pPr>
+              <w:rPr>
+                <w:color w:val="000000"/>
+                <w:sz w:val="16"/>
+                <w:szCs w:val="16"/>
+                <w:shd w:val="clear" w:color="auto" w:fill="BDC3C7"/>
+              </w:rPr>
+            </w:pPr>
+            <w:r>
+              <w:rPr>
+                <w:b/>
+                <w:bCs/>
+                <w:color w:val="000000"/>
+                <w:sz w:val="16"/>
+                <w:szCs w:val="16"/>
+                <w:shd w:val="clear" w:color="auto" w:fill="BDC3C7"/>
+              </w:rPr>
+              <w:t>Cargo:</w:t>
+            </w:r>
+            <w:r>
+              <w:rPr>
+                <w:color w:val="000000"/>
+                <w:sz w:val="16"/>
+                <w:szCs w:val="16"/>
+                <w:shd w:val="clear" w:color="auto" w:fill="BDC3C7"/>
+              </w:rPr>
+              <w:t> R&amp;D Senior Engineer |</w:t>
+            </w:r>
+            <w:r>
+              <w:rPr>
+                <w:b/>
+                <w:bCs/>
+                <w:color w:val="000000"/>
+                <w:sz w:val="16"/>
+                <w:szCs w:val="16"/>
+                <w:shd w:val="clear" w:color="auto" w:fill="BDC3C7"/>
+              </w:rPr>
+              <w:t>Contrato:</w:t>
+            </w:r>
+            <w:r>
+              <w:rPr>
+                <w:color w:val="000000"/>
+                <w:sz w:val="16"/>
+                <w:szCs w:val="16"/>
+                <w:shd w:val="clear" w:color="auto" w:fill="BDC3C7"/>
+              </w:rPr>
+              <w:t> </w:t>
+            </w:r>
+            <w:r>
+              <w:rPr>
+                <w:color w:val="000000"/>
+                <w:sz w:val="16"/>
+                <w:szCs w:val="16"/>
+                <w:shd w:val="clear" w:color="auto" w:fill="BDC3C7"/>
+              </w:rPr>
+              <w:t xml:space="preserve">Colaborativo </w:t>
+            </w:r>
+            <w:r>
+              <w:rPr>
+                <w:color w:val="000000"/>
+                <w:sz w:val="16"/>
+                <w:szCs w:val="16"/>
+                <w:shd w:val="clear" w:color="auto" w:fill="BDC3C7"/>
+              </w:rPr>
+              <w:t xml:space="preserve"> | </w:t>
+            </w:r>
+            <w:r>
+              <w:rPr>
+                <w:b/>
+                <w:bCs/>
+                <w:color w:val="000000"/>
+                <w:sz w:val="16"/>
+                <w:szCs w:val="16"/>
+                <w:shd w:val="clear" w:color="auto" w:fill="BDC3C7"/>
+              </w:rPr>
+              <w:t>Modalidad:</w:t>
+            </w:r>
+            <w:r>
+              <w:rPr>
+                <w:color w:val="000000"/>
+                <w:sz w:val="16"/>
+                <w:szCs w:val="16"/>
+                <w:shd w:val="clear" w:color="auto" w:fill="BDC3C7"/>
+              </w:rPr>
+              <w:t> Remoto |</w:t>
+            </w:r>
+            <w:r>
+              <w:rPr>
+                <w:b/>
+                <w:bCs/>
+                <w:color w:val="000000"/>
+                <w:sz w:val="16"/>
+                <w:szCs w:val="16"/>
+                <w:shd w:val="clear" w:color="auto" w:fill="BDC3C7"/>
+              </w:rPr>
+              <w:t>Retiro:</w:t>
+            </w:r>
+            <w:r>
+              <w:rPr>
+                <w:color w:val="000000"/>
+                <w:sz w:val="16"/>
+                <w:szCs w:val="16"/>
+                <w:shd w:val="clear" w:color="auto" w:fill="BDC3C7"/>
+              </w:rPr>
+              <w:t> Finalización Contrato</w:t>
+            </w:r>
+          </w:p>
+          <w:p>
+            <w:pPr>
+              <w:rPr>
+                <w:sz w:val="20"/>
+                <w:szCs w:val="20"/>
+              </w:rPr>
+            </w:pPr>
+            <w:r>
+              <w:rPr>
+                <w:b/>
+                <w:bCs/>
+                <w:sz w:val="20"/>
+                <w:szCs w:val="20"/>
+                <w:u w:val="single"/>
+              </w:rPr>
+              <w:t>Actividades Desempeñadas:</w:t>
+            </w:r>
+            <w:r>
+              <w:rPr>
+                <w:sz w:val="20"/>
+                <w:szCs w:val="20"/>
+              </w:rPr>
+              <w:t xml:space="preserve"> </w:t>
             </w:r>
           </w:p>
           <w:p>
             <w:pPr>
               <w:pStyle w:val="Prrafodelista"/>
               <w:numPr>
-                <w:ilvl w:val="0"/>
-                <w:numId w:val="4"/>
+                <w:ilvl w:val="1"/>
+                <w:numId w:val="2"/>
               </w:numPr>
-              <w:ind w:left="603" w:hanging="218"/>
-              <w:rPr>
-                <w:sz w:val="20"/>
-                <w:szCs w:val="20"/>
-              </w:rPr>
-            </w:pPr>
-            <w:r>
-              <w:rPr>
-                <w:b/>
-                <w:bCs/>
-                <w:sz w:val="20"/>
-                <w:szCs w:val="20"/>
-                <w:u w:val="single"/>
-              </w:rPr>
-              <w:t>Contrato:</w:t>
-            </w:r>
-            <w:r>
-              <w:rPr>
-                <w:sz w:val="20"/>
-                <w:szCs w:val="20"/>
-              </w:rPr>
-              <w:t xml:space="preserve"> Honorarios Profesionales. Modalidad: Outsourcing</w:t>
+              <w:ind w:left="228" w:hanging="218"/>
+              <w:jc w:val="both"/>
+              <w:rPr>
+                <w:sz w:val="20"/>
+                <w:szCs w:val="20"/>
+              </w:rPr>
+            </w:pPr>
+            <w:r>
+              <w:rPr>
+                <w:sz w:val="20"/>
+                <w:szCs w:val="20"/>
+              </w:rPr>
+              <w:t>Migración de módulo Java a C# con ASP.NET Core y SAP .NET Connector (NCo).</w:t>
             </w:r>
           </w:p>
           <w:p>
             <w:pPr>
               <w:pStyle w:val="Prrafodelista"/>
               <w:numPr>
-                <w:ilvl w:val="0"/>
-                <w:numId w:val="4"/>
+                <w:ilvl w:val="1"/>
+                <w:numId w:val="2"/>
               </w:numPr>
-              <w:ind w:left="603" w:hanging="218"/>
-              <w:rPr>
-                <w:sz w:val="20"/>
-                <w:szCs w:val="20"/>
-              </w:rPr>
-            </w:pPr>
-            <w:r>
-              <w:rPr>
-                <w:b/>
-                <w:bCs/>
-                <w:sz w:val="20"/>
-                <w:szCs w:val="20"/>
-                <w:u w:val="single"/>
-              </w:rPr>
-              <w:t>Cargo:</w:t>
-            </w:r>
-            <w:r>
-              <w:rPr>
-                <w:sz w:val="20"/>
-                <w:szCs w:val="20"/>
-              </w:rPr>
-              <w:t xml:space="preserve"> </w:t>
-            </w:r>
-            <w:r>
-              <w:rPr>
-                <w:b/>
-                <w:bCs/>
-                <w:sz w:val="20"/>
-                <w:szCs w:val="20"/>
-                <w:u w:val="single"/>
-              </w:rPr>
-              <w:t xml:space="preserve">R&amp;D Senior </w:t>
-            </w:r>
-            <w:proofErr w:type="spellStart"/>
-            <w:r>
-              <w:rPr>
-                <w:b/>
-                <w:bCs/>
-                <w:sz w:val="20"/>
-                <w:szCs w:val="20"/>
-                <w:u w:val="single"/>
-              </w:rPr>
-              <w:t>Engineer</w:t>
-            </w:r>
-            <w:proofErr w:type="spellEnd"/>
-            <w:r>
-              <w:rPr>
-                <w:b/>
-                <w:bCs/>
-                <w:sz w:val="20"/>
-                <w:szCs w:val="20"/>
-                <w:u w:val="single"/>
-              </w:rPr>
-              <w:t>.</w:t>
-            </w:r>
-          </w:p>
-          <w:p>
-            <w:pPr>
-              <w:rPr>
-                <w:sz w:val="20"/>
-                <w:szCs w:val="20"/>
-              </w:rPr>
-            </w:pPr>
-            <w:r>
-              <w:rPr>
-                <w:b/>
-                <w:bCs/>
-                <w:sz w:val="20"/>
-                <w:szCs w:val="20"/>
-                <w:u w:val="single"/>
-              </w:rPr>
-              <w:t>Actividades Desempeñadas:</w:t>
-            </w:r>
-            <w:r>
-              <w:rPr>
-                <w:sz w:val="20"/>
-                <w:szCs w:val="20"/>
-              </w:rPr>
-              <w:t xml:space="preserve"> </w:t>
-            </w:r>
-          </w:p>
-          <w:p>
-            <w:pPr>
+              <w:ind w:left="228" w:hanging="218"/>
               <w:jc w:val="both"/>
               <w:rPr>
                 <w:sz w:val="20"/>
@@ -1312,103 +1531,73 @@
                 <w:sz w:val="20"/>
                 <w:szCs w:val="20"/>
               </w:rPr>
-              <w:t xml:space="preserve">Fui asignado a un proyecto en su etapa final, donde me encargaron la migración de un módulo implementado en Java a C#. Para ello, trabajé con ASP.NET Core y SAP .NET </w:t>
-            </w:r>
-            <w:proofErr w:type="spellStart"/>
-            <w:r>
-              <w:rPr>
-                <w:sz w:val="20"/>
-                <w:szCs w:val="20"/>
-              </w:rPr>
-              <w:t>Connector</w:t>
-            </w:r>
-            <w:proofErr w:type="spellEnd"/>
-            <w:r>
-              <w:rPr>
-                <w:sz w:val="20"/>
-                <w:szCs w:val="20"/>
-              </w:rPr>
-              <w:t xml:space="preserve"> (</w:t>
-            </w:r>
-            <w:proofErr w:type="spellStart"/>
-            <w:r>
-              <w:rPr>
-                <w:sz w:val="20"/>
-                <w:szCs w:val="20"/>
-              </w:rPr>
-              <w:t>NCo</w:t>
-            </w:r>
-            <w:proofErr w:type="spellEnd"/>
-            <w:r>
-              <w:rPr>
-                <w:sz w:val="20"/>
-                <w:szCs w:val="20"/>
-              </w:rPr>
-              <w:t xml:space="preserve">), integrando aplicaciones .NET con el sistema SAP y facilitando la comunicación mediante </w:t>
-            </w:r>
-            <w:proofErr w:type="spellStart"/>
-            <w:r>
-              <w:rPr>
-                <w:sz w:val="20"/>
-                <w:szCs w:val="20"/>
-              </w:rPr>
-              <w:t>BAPIs</w:t>
-            </w:r>
-            <w:proofErr w:type="spellEnd"/>
-            <w:r>
-              <w:rPr>
-                <w:sz w:val="20"/>
-                <w:szCs w:val="20"/>
-              </w:rPr>
-              <w:t xml:space="preserve"> y módulos de función, además de implementar la integración mediante Remote </w:t>
-            </w:r>
-            <w:proofErr w:type="spellStart"/>
-            <w:r>
-              <w:rPr>
-                <w:sz w:val="20"/>
-                <w:szCs w:val="20"/>
-              </w:rPr>
-              <w:t>Function</w:t>
-            </w:r>
-            <w:proofErr w:type="spellEnd"/>
-            <w:r>
-              <w:rPr>
-                <w:sz w:val="20"/>
-                <w:szCs w:val="20"/>
-              </w:rPr>
-              <w:t xml:space="preserve"> </w:t>
-            </w:r>
-            <w:proofErr w:type="spellStart"/>
-            <w:r>
-              <w:rPr>
-                <w:sz w:val="20"/>
-                <w:szCs w:val="20"/>
-              </w:rPr>
-              <w:t>Call</w:t>
-            </w:r>
-            <w:proofErr w:type="spellEnd"/>
-            <w:r>
-              <w:rPr>
-                <w:sz w:val="20"/>
-                <w:szCs w:val="20"/>
-              </w:rPr>
-              <w:t xml:space="preserve"> (RFC). También participé en el desarrollo del </w:t>
-            </w:r>
-            <w:proofErr w:type="spellStart"/>
-            <w:r>
-              <w:rPr>
-                <w:sz w:val="20"/>
-                <w:szCs w:val="20"/>
-              </w:rPr>
-              <w:t>frontend</w:t>
-            </w:r>
-            <w:proofErr w:type="spellEnd"/>
-            <w:r>
-              <w:rPr>
-                <w:sz w:val="20"/>
-                <w:szCs w:val="20"/>
-              </w:rPr>
-              <w:t xml:space="preserve"> con React.js, realizando ajustes para optimizar la migración. Adicionalmente, trabajé con otros módulos desarrollados en Java, en los cuales se utilizaba SQL Server, y los migré a C#, integrando MongoDB en lugar del sistema original. Como parte de mis responsabilidades, también atendí casos de bugs reportados por clientes en el sistema basado en Java, asegurando la resolución eficiente de problemas y mejorando la estabilidad de la plataforma.</w:t>
+              <w:t>Integración de aplicaciones .NET con SAP mediante BAPIs, módulos de función y RFC.</w:t>
+            </w:r>
+          </w:p>
+          <w:p>
+            <w:pPr>
+              <w:pStyle w:val="Prrafodelista"/>
+              <w:numPr>
+                <w:ilvl w:val="1"/>
+                <w:numId w:val="2"/>
+              </w:numPr>
+              <w:ind w:left="228" w:hanging="218"/>
+              <w:jc w:val="both"/>
+              <w:rPr>
+                <w:sz w:val="20"/>
+                <w:szCs w:val="20"/>
+              </w:rPr>
+            </w:pPr>
+            <w:r>
+              <w:rPr>
+                <w:sz w:val="20"/>
+                <w:szCs w:val="20"/>
+              </w:rPr>
+              <w:t>Desarrollo y optimización del frontend con React.js.</w:t>
+            </w:r>
+          </w:p>
+          <w:p>
+            <w:pPr>
+              <w:pStyle w:val="Prrafodelista"/>
+              <w:numPr>
+                <w:ilvl w:val="1"/>
+                <w:numId w:val="2"/>
+              </w:numPr>
+              <w:ind w:left="228" w:hanging="218"/>
+              <w:jc w:val="both"/>
+              <w:rPr>
+                <w:sz w:val="20"/>
+                <w:szCs w:val="20"/>
+              </w:rPr>
+            </w:pPr>
+            <w:r>
+              <w:rPr>
+                <w:sz w:val="20"/>
+                <w:szCs w:val="20"/>
+              </w:rPr>
+              <w:t>Migración de módulos Java con SQL Server hacia C#, integrando MongoDB.</w:t>
+            </w:r>
+          </w:p>
+          <w:p>
+            <w:pPr>
+              <w:pStyle w:val="Prrafodelista"/>
+              <w:numPr>
+                <w:ilvl w:val="1"/>
+                <w:numId w:val="2"/>
+              </w:numPr>
+              <w:ind w:left="228" w:hanging="218"/>
+              <w:jc w:val="both"/>
+              <w:rPr>
+                <w:sz w:val="20"/>
+                <w:szCs w:val="20"/>
+              </w:rPr>
+            </w:pPr>
+            <w:r>
+              <w:rPr>
+                <w:sz w:val="20"/>
+                <w:szCs w:val="20"/>
+              </w:rPr>
+              <w:t>Resolución de bugs en el sistema Java, mejorando la estabilidad de la plataforma.</w:t>
             </w:r>
           </w:p>
           <w:p>
@@ -1431,7 +1620,7 @@
               <mc:AlternateContent>
                 <mc:Choice Requires="wps">
                   <w:drawing>
-                    <wp:anchor distT="0" distB="0" distL="114300" distR="114300" simplePos="0" relativeHeight="251659264" behindDoc="0" locked="0" layoutInCell="1" allowOverlap="1" wp14:anchorId="7525DBCF" wp14:editId="3A3A9190">
+                    <wp:anchor distT="0" distB="0" distL="114300" distR="114300" simplePos="0" relativeHeight="251701248" behindDoc="0" locked="0" layoutInCell="1" allowOverlap="1" wp14:anchorId="3A1FE177" wp14:editId="741960AD">
                       <wp:simplePos x="0" y="0"/>
                       <wp:positionH relativeFrom="column">
                         <wp:posOffset>0</wp:posOffset>
@@ -1483,7 +1672,7 @@
                 </mc:Choice>
                 <mc:Fallback>
                   <w:pict>
-                    <v:line w14:anchorId="7979073F" id="Conector recto 2" o:spid="_x0000_s1026" style="position:absolute;z-index:251659264;visibility:visible;mso-wrap-style:square;mso-width-percent:0;mso-wrap-distance-left:9pt;mso-wrap-distance-top:0;mso-wrap-distance-right:9pt;mso-wrap-distance-bottom:0;mso-position-horizontal:absolute;mso-position-horizontal-relative:text;mso-position-vertical:absolute;mso-position-vertical-relative:text;mso-width-percent:0;mso-width-relative:margin" from="0,11.4pt" to="409.3pt,11.4pt" o:gfxdata="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" strokecolor="#4472c4 [3204]" strokeweight=".5pt">
+                    <v:line w14:anchorId="221F288D" id="Conector recto 2" o:spid="_x0000_s1026" style="position:absolute;z-index:251701248;visibility:visible;mso-wrap-style:square;mso-width-percent:0;mso-wrap-distance-left:9pt;mso-wrap-distance-top:0;mso-wrap-distance-right:9pt;mso-wrap-distance-bottom:0;mso-position-horizontal:absolute;mso-position-horizontal-relative:text;mso-position-vertical:absolute;mso-position-vertical-relative:text;mso-width-percent:0;mso-width-relative:margin" from="0,11.4pt" to="409.3pt,11.4pt" o:gfxdata="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" strokecolor="#4472c4 [3204]" strokeweight=".5pt">
                       <v:stroke joinstyle="miter"/>
                     </v:line>
                   </w:pict>
@@ -1499,9 +1688,254 @@
                 <w:highlight w:val="lightGray"/>
                 <w:u w:val="single"/>
               </w:rPr>
-              <w:t xml:space="preserve">Empresa: </w:t>
-            </w:r>
-            <w:r>
+              <w:t>Empresa: Agency Consulting Chile.</w:t>
+            </w:r>
+          </w:p>
+          <w:p>
+            <w:pPr>
+              <w:rPr>
+                <w:color w:val="000000"/>
+                <w:sz w:val="16"/>
+                <w:szCs w:val="16"/>
+                <w:shd w:val="clear" w:color="auto" w:fill="BDC3C7"/>
+              </w:rPr>
+            </w:pPr>
+            <w:r>
+              <w:rPr>
+                <w:b/>
+                <w:bCs/>
+                <w:color w:val="000000"/>
+                <w:sz w:val="16"/>
+                <w:szCs w:val="16"/>
+                <w:shd w:val="clear" w:color="auto" w:fill="BDC3C7"/>
+              </w:rPr>
+              <w:t>Cargo:</w:t>
+            </w:r>
+            <w:r>
+              <w:rPr>
+                <w:color w:val="000000"/>
+                <w:sz w:val="16"/>
+                <w:szCs w:val="16"/>
+                <w:shd w:val="clear" w:color="auto" w:fill="BDC3C7"/>
+              </w:rPr>
+              <w:t> </w:t>
+            </w:r>
+            <w:r>
+              <w:rPr>
+                <w:color w:val="000000"/>
+                <w:sz w:val="16"/>
+                <w:szCs w:val="16"/>
+                <w:shd w:val="clear" w:color="auto" w:fill="BDC3C7"/>
+              </w:rPr>
+              <w:t>Desarrollador Fron/Back</w:t>
+            </w:r>
+            <w:r>
+              <w:rPr>
+                <w:color w:val="000000"/>
+                <w:sz w:val="16"/>
+                <w:szCs w:val="16"/>
+                <w:shd w:val="clear" w:color="auto" w:fill="BDC3C7"/>
+              </w:rPr>
+              <w:t xml:space="preserve"> |</w:t>
+            </w:r>
+            <w:r>
+              <w:rPr>
+                <w:b/>
+                <w:bCs/>
+                <w:color w:val="000000"/>
+                <w:sz w:val="16"/>
+                <w:szCs w:val="16"/>
+                <w:shd w:val="clear" w:color="auto" w:fill="BDC3C7"/>
+              </w:rPr>
+              <w:t>Contrato:</w:t>
+            </w:r>
+            <w:r>
+              <w:rPr>
+                <w:color w:val="000000"/>
+                <w:sz w:val="16"/>
+                <w:szCs w:val="16"/>
+                <w:shd w:val="clear" w:color="auto" w:fill="BDC3C7"/>
+              </w:rPr>
+              <w:t> Honorarios Profesionales | </w:t>
+            </w:r>
+            <w:r>
+              <w:rPr>
+                <w:b/>
+                <w:bCs/>
+                <w:color w:val="000000"/>
+                <w:sz w:val="16"/>
+                <w:szCs w:val="16"/>
+                <w:shd w:val="clear" w:color="auto" w:fill="BDC3C7"/>
+              </w:rPr>
+              <w:t>Modalidad:</w:t>
+            </w:r>
+            <w:r>
+              <w:rPr>
+                <w:color w:val="000000"/>
+                <w:sz w:val="16"/>
+                <w:szCs w:val="16"/>
+                <w:shd w:val="clear" w:color="auto" w:fill="BDC3C7"/>
+              </w:rPr>
+              <w:t> Remoto |</w:t>
+            </w:r>
+            <w:r>
+              <w:rPr>
+                <w:b/>
+                <w:bCs/>
+                <w:color w:val="000000"/>
+                <w:sz w:val="16"/>
+                <w:szCs w:val="16"/>
+                <w:shd w:val="clear" w:color="auto" w:fill="BDC3C7"/>
+              </w:rPr>
+              <w:t>Retiro:</w:t>
+            </w:r>
+            <w:r>
+              <w:rPr>
+                <w:color w:val="000000"/>
+                <w:sz w:val="16"/>
+                <w:szCs w:val="16"/>
+                <w:shd w:val="clear" w:color="auto" w:fill="BDC3C7"/>
+              </w:rPr>
+              <w:t> Finalización Contrato</w:t>
+            </w:r>
+          </w:p>
+          <w:p>
+            <w:pPr>
+              <w:rPr>
+                <w:sz w:val="20"/>
+                <w:szCs w:val="20"/>
+              </w:rPr>
+            </w:pPr>
+            <w:r>
+              <w:rPr>
+                <w:b/>
+                <w:bCs/>
+                <w:sz w:val="20"/>
+                <w:szCs w:val="20"/>
+                <w:u w:val="single"/>
+              </w:rPr>
+              <w:t>Actividades Desempeñadas:</w:t>
+            </w:r>
+            <w:r>
+              <w:rPr>
+                <w:sz w:val="20"/>
+                <w:szCs w:val="20"/>
+              </w:rPr>
+              <w:t xml:space="preserve"> </w:t>
+            </w:r>
+          </w:p>
+          <w:p>
+            <w:pPr>
+              <w:pStyle w:val="Prrafodelista"/>
+              <w:numPr>
+                <w:ilvl w:val="0"/>
+                <w:numId w:val="6"/>
+              </w:numPr>
+              <w:ind w:left="228" w:hanging="218"/>
+              <w:jc w:val="both"/>
+              <w:rPr>
+                <w:sz w:val="20"/>
+                <w:szCs w:val="20"/>
+              </w:rPr>
+            </w:pPr>
+            <w:r>
+              <w:rPr>
+                <w:sz w:val="20"/>
+                <w:szCs w:val="20"/>
+              </w:rPr>
+              <w:t>Implementé el módulo de Órdenes de Compra en el Sistema TPA.</w:t>
+            </w:r>
+          </w:p>
+          <w:p>
+            <w:pPr>
+              <w:pStyle w:val="Prrafodelista"/>
+              <w:numPr>
+                <w:ilvl w:val="0"/>
+                <w:numId w:val="6"/>
+              </w:numPr>
+              <w:ind w:left="228" w:hanging="218"/>
+              <w:jc w:val="both"/>
+              <w:rPr>
+                <w:sz w:val="20"/>
+                <w:szCs w:val="20"/>
+              </w:rPr>
+            </w:pPr>
+            <w:r>
+              <w:rPr>
+                <w:sz w:val="20"/>
+                <w:szCs w:val="20"/>
+              </w:rPr>
+              <w:t>Desarrollé la lógica de backend con C#, LINQ y Entity Framework, creando un endpoint para gestionar operaciones.</w:t>
+            </w:r>
+          </w:p>
+          <w:p>
+            <w:pPr>
+              <w:pStyle w:val="Prrafodelista"/>
+              <w:numPr>
+                <w:ilvl w:val="0"/>
+                <w:numId w:val="6"/>
+              </w:numPr>
+              <w:ind w:left="228" w:hanging="218"/>
+              <w:jc w:val="both"/>
+              <w:rPr>
+                <w:sz w:val="20"/>
+                <w:szCs w:val="20"/>
+              </w:rPr>
+            </w:pPr>
+            <w:r>
+              <w:rPr>
+                <w:sz w:val="20"/>
+                <w:szCs w:val="20"/>
+              </w:rPr>
+              <w:t>Construí la interfaz de usuario en React.js e integré el consumo de servicios mediante ajustes en el REST API, asegurando comunicación eficiente entre cliente y servidor.</w:t>
+            </w:r>
+          </w:p>
+          <w:p>
+            <w:pPr>
+              <w:pStyle w:val="Prrafodelista"/>
+              <w:numPr>
+                <w:ilvl w:val="0"/>
+                <w:numId w:val="6"/>
+              </w:numPr>
+              <w:ind w:left="228" w:hanging="218"/>
+              <w:jc w:val="both"/>
+              <w:rPr>
+                <w:sz w:val="20"/>
+                <w:szCs w:val="20"/>
+              </w:rPr>
+            </w:pPr>
+            <w:r>
+              <w:rPr>
+                <w:sz w:val="20"/>
+                <w:szCs w:val="20"/>
+              </w:rPr>
+              <w:t>Utilicé SOAP como protocolo de intercambio de datos.</w:t>
+            </w:r>
+          </w:p>
+          <w:p>
+            <w:pPr>
+              <w:pStyle w:val="Prrafodelista"/>
+              <w:numPr>
+                <w:ilvl w:val="0"/>
+                <w:numId w:val="6"/>
+              </w:numPr>
+              <w:ind w:left="228" w:hanging="218"/>
+              <w:jc w:val="both"/>
+              <w:rPr>
+                <w:sz w:val="20"/>
+                <w:szCs w:val="20"/>
+              </w:rPr>
+            </w:pPr>
+            <w:r>
+              <w:rPr>
+                <w:sz w:val="20"/>
+                <w:szCs w:val="20"/>
+              </w:rPr>
+              <w:t>Trabajé con herramientas de control de versiones (Git, GitLab, SourceTree) para clonar y administrar repositorios de manera organizada.</w:t>
+            </w:r>
+          </w:p>
+          <w:p>
+            <w:pPr>
               <w:rPr>
                 <w:b/>
                 <w:bCs/>
@@ -1510,263 +1944,6 @@
                 <w:highlight w:val="lightGray"/>
                 <w:u w:val="single"/>
               </w:rPr>
-              <w:t xml:space="preserve">Agency </w:t>
-            </w:r>
-            <w:proofErr w:type="spellStart"/>
-            <w:r>
-              <w:rPr>
-                <w:b/>
-                <w:bCs/>
-                <w:sz w:val="22"/>
-                <w:szCs w:val="22"/>
-                <w:highlight w:val="lightGray"/>
-                <w:u w:val="single"/>
-              </w:rPr>
-              <w:t>Consulting</w:t>
-            </w:r>
-            <w:proofErr w:type="spellEnd"/>
-            <w:r>
-              <w:rPr>
-                <w:b/>
-                <w:bCs/>
-                <w:sz w:val="22"/>
-                <w:szCs w:val="22"/>
-                <w:highlight w:val="lightGray"/>
-                <w:u w:val="single"/>
-              </w:rPr>
-              <w:t xml:space="preserve"> Chile</w:t>
-            </w:r>
-            <w:r>
-              <w:rPr>
-                <w:b/>
-                <w:bCs/>
-                <w:sz w:val="22"/>
-                <w:szCs w:val="22"/>
-                <w:highlight w:val="lightGray"/>
-                <w:u w:val="single"/>
-              </w:rPr>
-              <w:t>.</w:t>
-            </w:r>
-          </w:p>
-          <w:p>
-            <w:pPr>
-              <w:pStyle w:val="Prrafodelista"/>
-              <w:numPr>
-                <w:ilvl w:val="0"/>
-                <w:numId w:val="4"/>
-              </w:numPr>
-              <w:ind w:left="603" w:hanging="218"/>
-              <w:rPr>
-                <w:sz w:val="20"/>
-                <w:szCs w:val="20"/>
-              </w:rPr>
-            </w:pPr>
-            <w:r>
-              <w:rPr>
-                <w:b/>
-                <w:bCs/>
-                <w:sz w:val="20"/>
-                <w:szCs w:val="20"/>
-                <w:u w:val="single"/>
-              </w:rPr>
-              <w:t>Contrato:</w:t>
-            </w:r>
-            <w:r>
-              <w:rPr>
-                <w:sz w:val="20"/>
-                <w:szCs w:val="20"/>
-              </w:rPr>
-              <w:t xml:space="preserve"> Honorarios Profesionales. Modalidad: Outsourcing</w:t>
-            </w:r>
-          </w:p>
-          <w:p>
-            <w:pPr>
-              <w:pStyle w:val="Prrafodelista"/>
-              <w:numPr>
-                <w:ilvl w:val="0"/>
-                <w:numId w:val="4"/>
-              </w:numPr>
-              <w:ind w:left="603" w:hanging="218"/>
-              <w:rPr>
-                <w:sz w:val="20"/>
-                <w:szCs w:val="20"/>
-              </w:rPr>
-            </w:pPr>
-            <w:r>
-              <w:rPr>
-                <w:b/>
-                <w:bCs/>
-                <w:sz w:val="20"/>
-                <w:szCs w:val="20"/>
-                <w:u w:val="single"/>
-              </w:rPr>
-              <w:t>Cargo:</w:t>
-            </w:r>
-            <w:r>
-              <w:rPr>
-                <w:sz w:val="20"/>
-                <w:szCs w:val="20"/>
-              </w:rPr>
-              <w:t xml:space="preserve"> </w:t>
-            </w:r>
-            <w:r>
-              <w:rPr>
-                <w:b/>
-                <w:bCs/>
-                <w:sz w:val="20"/>
-                <w:szCs w:val="20"/>
-                <w:u w:val="single"/>
-              </w:rPr>
-              <w:t>Desarrollador .NET C# y SQL Server.</w:t>
-            </w:r>
-          </w:p>
-          <w:p>
-            <w:pPr>
-              <w:rPr>
-                <w:sz w:val="20"/>
-                <w:szCs w:val="20"/>
-              </w:rPr>
-            </w:pPr>
-            <w:r>
-              <w:rPr>
-                <w:b/>
-                <w:bCs/>
-                <w:sz w:val="20"/>
-                <w:szCs w:val="20"/>
-                <w:u w:val="single"/>
-              </w:rPr>
-              <w:t>Actividades Desempeñadas:</w:t>
-            </w:r>
-            <w:r>
-              <w:rPr>
-                <w:sz w:val="20"/>
-                <w:szCs w:val="20"/>
-              </w:rPr>
-              <w:t xml:space="preserve"> </w:t>
-            </w:r>
-          </w:p>
-          <w:p>
-            <w:pPr>
-              <w:jc w:val="both"/>
-              <w:rPr>
-                <w:sz w:val="20"/>
-                <w:szCs w:val="20"/>
-              </w:rPr>
-            </w:pPr>
-            <w:r>
-              <w:rPr>
-                <w:sz w:val="20"/>
-                <w:szCs w:val="20"/>
-              </w:rPr>
-              <w:t xml:space="preserve">Implementé el módulo de Orden de Compra en el Sistema TPA, desarrollando la lógica en el </w:t>
-            </w:r>
-            <w:proofErr w:type="spellStart"/>
-            <w:r>
-              <w:rPr>
-                <w:sz w:val="20"/>
-                <w:szCs w:val="20"/>
-              </w:rPr>
-              <w:t>backend</w:t>
-            </w:r>
-            <w:proofErr w:type="spellEnd"/>
-            <w:r>
-              <w:rPr>
-                <w:sz w:val="20"/>
-                <w:szCs w:val="20"/>
-              </w:rPr>
-              <w:t xml:space="preserve"> con C#, LINQ y </w:t>
-            </w:r>
-            <w:proofErr w:type="spellStart"/>
-            <w:r>
-              <w:rPr>
-                <w:sz w:val="20"/>
-                <w:szCs w:val="20"/>
-              </w:rPr>
-              <w:t>Entity</w:t>
-            </w:r>
-            <w:proofErr w:type="spellEnd"/>
-            <w:r>
-              <w:rPr>
-                <w:sz w:val="20"/>
-                <w:szCs w:val="20"/>
-              </w:rPr>
-              <w:t xml:space="preserve"> Framework, donde creé un </w:t>
-            </w:r>
-            <w:proofErr w:type="spellStart"/>
-            <w:r>
-              <w:rPr>
-                <w:sz w:val="20"/>
-                <w:szCs w:val="20"/>
-              </w:rPr>
-              <w:t>endpoint</w:t>
-            </w:r>
-            <w:proofErr w:type="spellEnd"/>
-            <w:r>
-              <w:rPr>
-                <w:sz w:val="20"/>
-                <w:szCs w:val="20"/>
-              </w:rPr>
-              <w:t xml:space="preserve"> para gestionar las operaciones correspondientes. En el </w:t>
-            </w:r>
-            <w:proofErr w:type="spellStart"/>
-            <w:r>
-              <w:rPr>
-                <w:sz w:val="20"/>
-                <w:szCs w:val="20"/>
-              </w:rPr>
-              <w:t>frontend</w:t>
-            </w:r>
-            <w:proofErr w:type="spellEnd"/>
-            <w:r>
-              <w:rPr>
-                <w:sz w:val="20"/>
-                <w:szCs w:val="20"/>
-              </w:rPr>
-              <w:t xml:space="preserve">, diseñé la interfaz de usuario con React.js, integrando la lógica de consumo de servicios mediante modificaciones en el REST API, asegurando una comunicación eficiente entre el cliente y el servidor. Para el intercambio de datos, utilicé SOAP para enviar la información, y trabajé con herramientas de control de versiones como Git, </w:t>
-            </w:r>
-            <w:proofErr w:type="spellStart"/>
-            <w:r>
-              <w:rPr>
-                <w:sz w:val="20"/>
-                <w:szCs w:val="20"/>
-              </w:rPr>
-              <w:t>GitLab</w:t>
-            </w:r>
-            <w:proofErr w:type="spellEnd"/>
-            <w:r>
-              <w:rPr>
-                <w:sz w:val="20"/>
-                <w:szCs w:val="20"/>
-              </w:rPr>
-              <w:t xml:space="preserve"> y </w:t>
-            </w:r>
-            <w:proofErr w:type="spellStart"/>
-            <w:r>
-              <w:rPr>
-                <w:sz w:val="20"/>
-                <w:szCs w:val="20"/>
-              </w:rPr>
-              <w:t>SourceTree</w:t>
-            </w:r>
-            <w:proofErr w:type="spellEnd"/>
-            <w:r>
-              <w:rPr>
-                <w:sz w:val="20"/>
-                <w:szCs w:val="20"/>
-              </w:rPr>
-              <w:t xml:space="preserve"> para clonar y gestionar los repositorios del proyecto.</w:t>
-            </w:r>
-          </w:p>
-          <w:p>
-            <w:pPr>
-              <w:rPr>
-                <w:b/>
-                <w:bCs/>
-                <w:sz w:val="22"/>
-                <w:szCs w:val="22"/>
-                <w:highlight w:val="lightGray"/>
-                <w:u w:val="single"/>
-              </w:rPr>
             </w:pPr>
             <w:r>
               <w:rPr>
@@ -1777,7 +1954,7 @@
               <mc:AlternateContent>
                 <mc:Choice Requires="wps">
                   <w:drawing>
-                    <wp:anchor distT="0" distB="0" distL="114300" distR="114300" simplePos="0" relativeHeight="251661312" behindDoc="0" locked="0" layoutInCell="1" allowOverlap="1" wp14:anchorId="2C03EDFE" wp14:editId="4BF65347">
+                    <wp:anchor distT="0" distB="0" distL="114300" distR="114300" simplePos="0" relativeHeight="251702272" behindDoc="0" locked="0" layoutInCell="1" allowOverlap="1" wp14:anchorId="0C9ED3DF" wp14:editId="4432D1C7">
                       <wp:simplePos x="0" y="0"/>
                       <wp:positionH relativeFrom="column">
                         <wp:posOffset>-42334</wp:posOffset>
@@ -1832,7 +2009,7 @@
                 </mc:Choice>
                 <mc:Fallback>
                   <w:pict>
-                    <v:line w14:anchorId="71D8C3DA" id="Conector recto 2" o:spid="_x0000_s1026" style="position:absolute;z-index:251661312;visibility:visible;mso-wrap-style:square;mso-width-percent:0;mso-height-percent:0;mso-wrap-distance-left:9pt;mso-wrap-distance-top:0;mso-wrap-distance-right:9pt;mso-wrap-distance-bottom:0;mso-position-horizontal:absolute;mso-position-horizontal-relative:text;mso-position-vertical:absolute;mso-position-vertical-relative:text;mso-width-percent:0;mso-height-percent:0;mso-width-relative:margin;mso-height-relative:margin" from="-3.35pt,.15pt" to="409.3pt,3.5pt" o:gfxdata="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" strokecolor="#4472c4 [3204]" strokeweight=".5pt">
+                    <v:line w14:anchorId="725DBE45" id="Conector recto 2" o:spid="_x0000_s1026" style="position:absolute;z-index:251702272;visibility:visible;mso-wrap-style:square;mso-width-percent:0;mso-height-percent:0;mso-wrap-distance-left:9pt;mso-wrap-distance-top:0;mso-wrap-distance-right:9pt;mso-wrap-distance-bottom:0;mso-position-horizontal:absolute;mso-position-horizontal-relative:text;mso-position-vertical:absolute;mso-position-vertical-relative:text;mso-width-percent:0;mso-height-percent:0;mso-width-relative:margin;mso-height-relative:margin" from="-3.35pt,.15pt" to="409.3pt,3.5pt" o:gfxdata="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" strokecolor="#4472c4 [3204]" strokeweight=".5pt">
                       <v:stroke joinstyle="miter"/>
                     </v:line>
                   </w:pict>
@@ -1853,33 +2030,157 @@
           </w:p>
           <w:p>
             <w:pPr>
+              <w:rPr>
+                <w:sz w:val="20"/>
+                <w:szCs w:val="20"/>
+              </w:rPr>
+            </w:pPr>
+            <w:r>
+              <w:rPr>
+                <w:b/>
+                <w:bCs/>
+                <w:color w:val="000000"/>
+                <w:sz w:val="16"/>
+                <w:szCs w:val="16"/>
+                <w:shd w:val="clear" w:color="auto" w:fill="BDC3C7"/>
+              </w:rPr>
+              <w:t>Cargo:</w:t>
+            </w:r>
+            <w:r>
+              <w:rPr>
+                <w:color w:val="000000"/>
+                <w:sz w:val="16"/>
+                <w:szCs w:val="16"/>
+                <w:shd w:val="clear" w:color="auto" w:fill="BDC3C7"/>
+              </w:rPr>
+              <w:t> </w:t>
+            </w:r>
+            <w:r>
+              <w:rPr>
+                <w:color w:val="000000"/>
+                <w:sz w:val="16"/>
+                <w:szCs w:val="16"/>
+                <w:shd w:val="clear" w:color="auto" w:fill="BDC3C7"/>
+              </w:rPr>
+              <w:t>Desarrollador Fron/Back</w:t>
+            </w:r>
+            <w:r>
+              <w:rPr>
+                <w:color w:val="000000"/>
+                <w:sz w:val="16"/>
+                <w:szCs w:val="16"/>
+                <w:shd w:val="clear" w:color="auto" w:fill="BDC3C7"/>
+              </w:rPr>
+              <w:t xml:space="preserve"> |</w:t>
+            </w:r>
+            <w:r>
+              <w:rPr>
+                <w:b/>
+                <w:bCs/>
+                <w:color w:val="000000"/>
+                <w:sz w:val="16"/>
+                <w:szCs w:val="16"/>
+                <w:shd w:val="clear" w:color="auto" w:fill="BDC3C7"/>
+              </w:rPr>
+              <w:t>Contrato:</w:t>
+            </w:r>
+            <w:r>
+              <w:rPr>
+                <w:color w:val="000000"/>
+                <w:sz w:val="16"/>
+                <w:szCs w:val="16"/>
+                <w:shd w:val="clear" w:color="auto" w:fill="BDC3C7"/>
+              </w:rPr>
+              <w:t> Honorarios Profesionales | </w:t>
+            </w:r>
+            <w:r>
+              <w:rPr>
+                <w:b/>
+                <w:bCs/>
+                <w:color w:val="000000"/>
+                <w:sz w:val="16"/>
+                <w:szCs w:val="16"/>
+                <w:shd w:val="clear" w:color="auto" w:fill="BDC3C7"/>
+              </w:rPr>
+              <w:t>Modalidad:</w:t>
+            </w:r>
+            <w:r>
+              <w:rPr>
+                <w:color w:val="000000"/>
+                <w:sz w:val="16"/>
+                <w:szCs w:val="16"/>
+                <w:shd w:val="clear" w:color="auto" w:fill="BDC3C7"/>
+              </w:rPr>
+              <w:t> Remoto |</w:t>
+            </w:r>
+            <w:r>
+              <w:rPr>
+                <w:b/>
+                <w:bCs/>
+                <w:color w:val="000000"/>
+                <w:sz w:val="16"/>
+                <w:szCs w:val="16"/>
+                <w:shd w:val="clear" w:color="auto" w:fill="BDC3C7"/>
+              </w:rPr>
+              <w:t>Retiro:</w:t>
+            </w:r>
+            <w:r>
+              <w:rPr>
+                <w:color w:val="000000"/>
+                <w:sz w:val="16"/>
+                <w:szCs w:val="16"/>
+                <w:shd w:val="clear" w:color="auto" w:fill="BDC3C7"/>
+              </w:rPr>
+              <w:t> Finalización Contrato</w:t>
+            </w:r>
+            <w:r>
+              <w:rPr>
+                <w:b/>
+                <w:bCs/>
+                <w:sz w:val="20"/>
+                <w:szCs w:val="20"/>
+                <w:u w:val="single"/>
+              </w:rPr>
+              <w:t xml:space="preserve"> </w:t>
+            </w:r>
+            <w:r>
+              <w:rPr>
+                <w:b/>
+                <w:bCs/>
+                <w:sz w:val="20"/>
+                <w:szCs w:val="20"/>
+                <w:u w:val="single"/>
+              </w:rPr>
+              <w:t>Actividades Desempeñadas:</w:t>
+            </w:r>
+            <w:r>
+              <w:rPr>
+                <w:sz w:val="20"/>
+                <w:szCs w:val="20"/>
+              </w:rPr>
+              <w:t xml:space="preserve"> </w:t>
+            </w:r>
+          </w:p>
+          <w:p>
+            <w:pPr>
               <w:pStyle w:val="Prrafodelista"/>
               <w:numPr>
                 <w:ilvl w:val="0"/>
-                <w:numId w:val="4"/>
+                <w:numId w:val="6"/>
               </w:numPr>
-              <w:ind w:left="603" w:hanging="218"/>
-              <w:rPr>
-                <w:sz w:val="20"/>
-                <w:szCs w:val="20"/>
-              </w:rPr>
-            </w:pPr>
-            <w:r>
-              <w:rPr>
-                <w:b/>
-                <w:bCs/>
-                <w:sz w:val="20"/>
-                <w:szCs w:val="20"/>
-                <w:u w:val="single"/>
-              </w:rPr>
-              <w:t>Contrato:</w:t>
-            </w:r>
-            <w:r>
-              <w:rPr>
-                <w:sz w:val="20"/>
-                <w:szCs w:val="20"/>
-              </w:rPr>
-              <w:t xml:space="preserve"> Honorarios Profesionales. Modalidad: Outsourcing</w:t>
+              <w:ind w:left="228" w:hanging="218"/>
+              <w:jc w:val="both"/>
+              <w:rPr>
+                <w:sz w:val="20"/>
+                <w:szCs w:val="20"/>
+              </w:rPr>
+            </w:pPr>
+            <w:r>
+              <w:rPr>
+                <w:sz w:val="20"/>
+                <w:szCs w:val="20"/>
+              </w:rPr>
+              <w:t>Realicé modificaciones en un sistema desarrollado en C#.</w:t>
             </w:r>
           </w:p>
           <w:p>
@@ -1887,69 +2188,9 @@
               <w:pStyle w:val="Prrafodelista"/>
               <w:numPr>
                 <w:ilvl w:val="0"/>
-                <w:numId w:val="4"/>
+                <w:numId w:val="6"/>
               </w:numPr>
-              <w:ind w:left="603" w:hanging="218"/>
-              <w:rPr>
-                <w:sz w:val="20"/>
-                <w:szCs w:val="20"/>
-              </w:rPr>
-            </w:pPr>
-            <w:r>
-              <w:rPr>
-                <w:b/>
-                <w:bCs/>
-                <w:sz w:val="20"/>
-                <w:szCs w:val="20"/>
-                <w:u w:val="single"/>
-              </w:rPr>
-              <w:t>Cargo:</w:t>
-            </w:r>
-            <w:r>
-              <w:rPr>
-                <w:sz w:val="20"/>
-                <w:szCs w:val="20"/>
-              </w:rPr>
-              <w:t xml:space="preserve"> </w:t>
-            </w:r>
-            <w:r>
-              <w:rPr>
-                <w:b/>
-                <w:bCs/>
-                <w:sz w:val="20"/>
-                <w:szCs w:val="20"/>
-                <w:u w:val="single"/>
-              </w:rPr>
-              <w:t>Desarrollador .NET C# y SQL Server.</w:t>
-            </w:r>
-          </w:p>
-          <w:p>
-            <w:pPr>
-              <w:rPr>
-                <w:sz w:val="20"/>
-                <w:szCs w:val="20"/>
-              </w:rPr>
-            </w:pPr>
-            <w:r>
-              <w:rPr>
-                <w:b/>
-                <w:bCs/>
-                <w:sz w:val="20"/>
-                <w:szCs w:val="20"/>
-                <w:u w:val="single"/>
-              </w:rPr>
-              <w:t>Actividades Desempeñadas:</w:t>
-            </w:r>
-            <w:r>
-              <w:rPr>
-                <w:sz w:val="20"/>
-                <w:szCs w:val="20"/>
-              </w:rPr>
-              <w:t xml:space="preserve"> </w:t>
-            </w:r>
-          </w:p>
-          <w:p>
-            <w:pPr>
+              <w:ind w:left="228" w:hanging="218"/>
               <w:jc w:val="both"/>
               <w:rPr>
                 <w:sz w:val="20"/>
@@ -1961,39 +2202,51 @@
                 <w:sz w:val="20"/>
                 <w:szCs w:val="20"/>
               </w:rPr>
-              <w:t xml:space="preserve">Realicé modificaciones en un sistema desarrollado en C#, enfocándome en la detección y corrección de fallas en procedimientos almacenados dentro de SQL Server. Para ello, utilicé </w:t>
-            </w:r>
-            <w:proofErr w:type="spellStart"/>
-            <w:r>
-              <w:rPr>
-                <w:sz w:val="20"/>
-                <w:szCs w:val="20"/>
-              </w:rPr>
-              <w:t>Transact</w:t>
-            </w:r>
-            <w:proofErr w:type="spellEnd"/>
-            <w:r>
-              <w:rPr>
-                <w:sz w:val="20"/>
-                <w:szCs w:val="20"/>
-              </w:rPr>
-              <w:t xml:space="preserve">-SQL (T-SQL) para optimizar consultas y mejorar el rendimiento de la base de datos. Tecnologías utilizadas: C#, SQL Server, </w:t>
-            </w:r>
-            <w:proofErr w:type="spellStart"/>
-            <w:r>
-              <w:rPr>
-                <w:sz w:val="20"/>
-                <w:szCs w:val="20"/>
-              </w:rPr>
-              <w:t>Transact</w:t>
-            </w:r>
-            <w:proofErr w:type="spellEnd"/>
-            <w:r>
-              <w:rPr>
-                <w:sz w:val="20"/>
-                <w:szCs w:val="20"/>
-              </w:rPr>
-              <w:t>-SQL.</w:t>
+              <w:t>Me enfoqué en la detección y corrección de fallas en procedimientos almacenados de SQL Server.</w:t>
+            </w:r>
+          </w:p>
+          <w:p>
+            <w:pPr>
+              <w:pStyle w:val="Prrafodelista"/>
+              <w:numPr>
+                <w:ilvl w:val="0"/>
+                <w:numId w:val="6"/>
+              </w:numPr>
+              <w:ind w:left="228" w:hanging="218"/>
+              <w:jc w:val="both"/>
+              <w:rPr>
+                <w:sz w:val="20"/>
+                <w:szCs w:val="20"/>
+              </w:rPr>
+            </w:pPr>
+            <w:r>
+              <w:rPr>
+                <w:sz w:val="20"/>
+                <w:szCs w:val="20"/>
+              </w:rPr>
+              <w:t>Utilicé Transact-SQL (T-SQL) para optimizar consultas y mejorar el rendimiento de la base de datos.</w:t>
+            </w:r>
+          </w:p>
+          <w:p>
+            <w:pPr>
+              <w:pStyle w:val="Prrafodelista"/>
+              <w:numPr>
+                <w:ilvl w:val="0"/>
+                <w:numId w:val="6"/>
+              </w:numPr>
+              <w:ind w:left="228" w:hanging="218"/>
+              <w:jc w:val="both"/>
+              <w:rPr>
+                <w:sz w:val="20"/>
+                <w:szCs w:val="20"/>
+              </w:rPr>
+            </w:pPr>
+            <w:r>
+              <w:rPr>
+                <w:sz w:val="20"/>
+                <w:szCs w:val="20"/>
+              </w:rPr>
+              <w:t>Tecnologías utilizadas: C#, SQL Server, Transact-SQL.</w:t>
             </w:r>
           </w:p>
           <w:p>
@@ -2016,7 +2269,7 @@
               <mc:AlternateContent>
                 <mc:Choice Requires="wps">
                   <w:drawing>
-                    <wp:anchor distT="0" distB="0" distL="114300" distR="114300" simplePos="0" relativeHeight="251663360" behindDoc="0" locked="0" layoutInCell="1" allowOverlap="1" wp14:anchorId="772109C5" wp14:editId="4E42C7CD">
+                    <wp:anchor distT="0" distB="0" distL="114300" distR="114300" simplePos="0" relativeHeight="251703296" behindDoc="0" locked="0" layoutInCell="1" allowOverlap="1" wp14:anchorId="6CA688DF" wp14:editId="4BDDBB16">
                       <wp:simplePos x="0" y="0"/>
                       <wp:positionH relativeFrom="column">
                         <wp:posOffset>-1</wp:posOffset>
@@ -2068,7 +2321,7 @@
                 </mc:Choice>
                 <mc:Fallback>
                   <w:pict>
-                    <v:line w14:anchorId="331F44DE" id="Conector recto 2" o:spid="_x0000_s1026" style="position:absolute;z-index:251663360;visibility:visible;mso-wrap-style:square;mso-width-percent:0;mso-wrap-distance-left:9pt;mso-wrap-distance-top:0;mso-wrap-distance-right:9pt;mso-wrap-distance-bottom:0;mso-position-horizontal:absolute;mso-position-horizontal-relative:text;mso-position-vertical:absolute;mso-position-vertical-relative:text;mso-width-percent:0;mso-width-relative:margin" from="0,.2pt" to="409.35pt,.2pt" o:gfxdata="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" strokecolor="#4472c4 [3204]" strokeweight=".5pt">
+                    <v:line w14:anchorId="5C24DA02" id="Conector recto 2" o:spid="_x0000_s1026" style="position:absolute;z-index:251703296;visibility:visible;mso-wrap-style:square;mso-width-percent:0;mso-wrap-distance-left:9pt;mso-wrap-distance-top:0;mso-wrap-distance-right:9pt;mso-wrap-distance-bottom:0;mso-position-horizontal:absolute;mso-position-horizontal-relative:text;mso-position-vertical:absolute;mso-position-vertical-relative:text;mso-width-percent:0;mso-width-relative:margin" from="0,.2pt" to="409.35pt,.2pt" o:gfxdata="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" strokecolor="#4472c4 [3204]" strokeweight=".5pt">
                       <v:stroke joinstyle="miter"/>
                     </v:line>
                   </w:pict>
@@ -2097,33 +2350,157 @@
           </w:p>
           <w:p>
             <w:pPr>
+              <w:rPr>
+                <w:sz w:val="20"/>
+                <w:szCs w:val="20"/>
+              </w:rPr>
+            </w:pPr>
+            <w:r>
+              <w:rPr>
+                <w:b/>
+                <w:bCs/>
+                <w:color w:val="000000"/>
+                <w:sz w:val="16"/>
+                <w:szCs w:val="16"/>
+                <w:shd w:val="clear" w:color="auto" w:fill="BDC3C7"/>
+              </w:rPr>
+              <w:t>Cargo:</w:t>
+            </w:r>
+            <w:r>
+              <w:rPr>
+                <w:color w:val="000000"/>
+                <w:sz w:val="16"/>
+                <w:szCs w:val="16"/>
+                <w:shd w:val="clear" w:color="auto" w:fill="BDC3C7"/>
+              </w:rPr>
+              <w:t> </w:t>
+            </w:r>
+            <w:r>
+              <w:rPr>
+                <w:color w:val="000000"/>
+                <w:sz w:val="16"/>
+                <w:szCs w:val="16"/>
+                <w:shd w:val="clear" w:color="auto" w:fill="BDC3C7"/>
+              </w:rPr>
+              <w:t>Desarrollador Fron/Back</w:t>
+            </w:r>
+            <w:r>
+              <w:rPr>
+                <w:color w:val="000000"/>
+                <w:sz w:val="16"/>
+                <w:szCs w:val="16"/>
+                <w:shd w:val="clear" w:color="auto" w:fill="BDC3C7"/>
+              </w:rPr>
+              <w:t xml:space="preserve"> |</w:t>
+            </w:r>
+            <w:r>
+              <w:rPr>
+                <w:b/>
+                <w:bCs/>
+                <w:color w:val="000000"/>
+                <w:sz w:val="16"/>
+                <w:szCs w:val="16"/>
+                <w:shd w:val="clear" w:color="auto" w:fill="BDC3C7"/>
+              </w:rPr>
+              <w:t>Contrato:</w:t>
+            </w:r>
+            <w:r>
+              <w:rPr>
+                <w:color w:val="000000"/>
+                <w:sz w:val="16"/>
+                <w:szCs w:val="16"/>
+                <w:shd w:val="clear" w:color="auto" w:fill="BDC3C7"/>
+              </w:rPr>
+              <w:t> Honorarios Profesionales | </w:t>
+            </w:r>
+            <w:r>
+              <w:rPr>
+                <w:b/>
+                <w:bCs/>
+                <w:color w:val="000000"/>
+                <w:sz w:val="16"/>
+                <w:szCs w:val="16"/>
+                <w:shd w:val="clear" w:color="auto" w:fill="BDC3C7"/>
+              </w:rPr>
+              <w:t>Modalidad:</w:t>
+            </w:r>
+            <w:r>
+              <w:rPr>
+                <w:color w:val="000000"/>
+                <w:sz w:val="16"/>
+                <w:szCs w:val="16"/>
+                <w:shd w:val="clear" w:color="auto" w:fill="BDC3C7"/>
+              </w:rPr>
+              <w:t> Remoto |</w:t>
+            </w:r>
+            <w:r>
+              <w:rPr>
+                <w:b/>
+                <w:bCs/>
+                <w:color w:val="000000"/>
+                <w:sz w:val="16"/>
+                <w:szCs w:val="16"/>
+                <w:shd w:val="clear" w:color="auto" w:fill="BDC3C7"/>
+              </w:rPr>
+              <w:t>Retiro:</w:t>
+            </w:r>
+            <w:r>
+              <w:rPr>
+                <w:color w:val="000000"/>
+                <w:sz w:val="16"/>
+                <w:szCs w:val="16"/>
+                <w:shd w:val="clear" w:color="auto" w:fill="BDC3C7"/>
+              </w:rPr>
+              <w:t> Finalización Contrato</w:t>
+            </w:r>
+            <w:r>
+              <w:rPr>
+                <w:b/>
+                <w:bCs/>
+                <w:sz w:val="20"/>
+                <w:szCs w:val="20"/>
+                <w:u w:val="single"/>
+              </w:rPr>
+              <w:t xml:space="preserve"> </w:t>
+            </w:r>
+            <w:r>
+              <w:rPr>
+                <w:b/>
+                <w:bCs/>
+                <w:sz w:val="20"/>
+                <w:szCs w:val="20"/>
+                <w:u w:val="single"/>
+              </w:rPr>
+              <w:t>Actividades Desempeñadas:</w:t>
+            </w:r>
+            <w:r>
+              <w:rPr>
+                <w:sz w:val="20"/>
+                <w:szCs w:val="20"/>
+              </w:rPr>
+              <w:t xml:space="preserve"> </w:t>
+            </w:r>
+          </w:p>
+          <w:p>
+            <w:pPr>
               <w:pStyle w:val="Prrafodelista"/>
               <w:numPr>
                 <w:ilvl w:val="0"/>
-                <w:numId w:val="4"/>
+                <w:numId w:val="6"/>
               </w:numPr>
-              <w:ind w:left="603" w:hanging="218"/>
-              <w:rPr>
-                <w:sz w:val="20"/>
-                <w:szCs w:val="20"/>
-              </w:rPr>
-            </w:pPr>
-            <w:r>
-              <w:rPr>
-                <w:b/>
-                <w:bCs/>
-                <w:sz w:val="20"/>
-                <w:szCs w:val="20"/>
-                <w:u w:val="single"/>
-              </w:rPr>
-              <w:t>Contrato:</w:t>
-            </w:r>
-            <w:r>
-              <w:rPr>
-                <w:sz w:val="20"/>
-                <w:szCs w:val="20"/>
-              </w:rPr>
-              <w:t xml:space="preserve"> Honorarios Profesionales. Modalidad: Outsourcing</w:t>
+              <w:ind w:left="228" w:hanging="218"/>
+              <w:jc w:val="both"/>
+              <w:rPr>
+                <w:sz w:val="20"/>
+                <w:szCs w:val="20"/>
+              </w:rPr>
+            </w:pPr>
+            <w:r>
+              <w:rPr>
+                <w:sz w:val="20"/>
+                <w:szCs w:val="20"/>
+              </w:rPr>
+              <w:t>Desarrollé mejoras en un sistema implementado en C#.</w:t>
             </w:r>
           </w:p>
           <w:p>
@@ -2131,48 +2508,65 @@
               <w:pStyle w:val="Prrafodelista"/>
               <w:numPr>
                 <w:ilvl w:val="0"/>
-                <w:numId w:val="4"/>
+                <w:numId w:val="6"/>
               </w:numPr>
-              <w:ind w:left="603" w:hanging="218"/>
-              <w:rPr>
-                <w:sz w:val="20"/>
-                <w:szCs w:val="20"/>
-              </w:rPr>
-            </w:pPr>
-            <w:r>
-              <w:rPr>
-                <w:b/>
-                <w:bCs/>
-                <w:sz w:val="20"/>
-                <w:szCs w:val="20"/>
-                <w:u w:val="single"/>
-              </w:rPr>
-              <w:t>Cargo:</w:t>
-            </w:r>
-            <w:r>
-              <w:rPr>
-                <w:sz w:val="20"/>
-                <w:szCs w:val="20"/>
-              </w:rPr>
-              <w:t xml:space="preserve"> Desarrollador .NET C# y SQL Server.</w:t>
-            </w:r>
-          </w:p>
-          <w:p>
-            <w:pPr>
-              <w:rPr>
-                <w:sz w:val="20"/>
-                <w:szCs w:val="20"/>
-              </w:rPr>
-            </w:pPr>
-            <w:r>
-              <w:rPr>
-                <w:b/>
-                <w:bCs/>
-                <w:sz w:val="20"/>
-                <w:szCs w:val="20"/>
-                <w:u w:val="single"/>
-              </w:rPr>
-              <w:t>Actividades Desempeñadas:</w:t>
+              <w:ind w:left="228" w:hanging="218"/>
+              <w:jc w:val="both"/>
+              <w:rPr>
+                <w:sz w:val="20"/>
+                <w:szCs w:val="20"/>
+              </w:rPr>
+            </w:pPr>
+            <w:r>
+              <w:rPr>
+                <w:sz w:val="20"/>
+                <w:szCs w:val="20"/>
+              </w:rPr>
+              <w:t>Me enfoqué en la detección y corrección de fallas en procedimientos almacenados de SQL Server.</w:t>
+            </w:r>
+          </w:p>
+          <w:p>
+            <w:pPr>
+              <w:pStyle w:val="Prrafodelista"/>
+              <w:numPr>
+                <w:ilvl w:val="0"/>
+                <w:numId w:val="6"/>
+              </w:numPr>
+              <w:ind w:left="228" w:hanging="218"/>
+              <w:jc w:val="both"/>
+              <w:rPr>
+                <w:sz w:val="20"/>
+                <w:szCs w:val="20"/>
+              </w:rPr>
+            </w:pPr>
+            <w:r>
+              <w:rPr>
+                <w:sz w:val="20"/>
+                <w:szCs w:val="20"/>
+              </w:rPr>
+              <w:t>Empleé Transact-SQL (T-SQL) para optimizar consultas y aumentar el rendimiento de la base de datos.</w:t>
+            </w:r>
+          </w:p>
+          <w:p>
+            <w:pPr>
+              <w:pStyle w:val="Prrafodelista"/>
+              <w:numPr>
+                <w:ilvl w:val="0"/>
+                <w:numId w:val="6"/>
+              </w:numPr>
+              <w:ind w:left="228" w:hanging="218"/>
+              <w:jc w:val="both"/>
+              <w:rPr>
+                <w:sz w:val="20"/>
+                <w:szCs w:val="20"/>
+              </w:rPr>
+            </w:pPr>
+            <w:r>
+              <w:rPr>
+                <w:sz w:val="20"/>
+                <w:szCs w:val="20"/>
+              </w:rPr>
+              <w:t>Tecnologías utilizadas: C#, SQL Server, Transact-SQL.</w:t>
             </w:r>
             <w:r>
               <w:rPr>
@@ -2190,124 +2584,42 @@
                 <w:szCs w:val="20"/>
               </w:rPr>
             </w:pPr>
-            <w:r>
-              <w:rPr>
-                <w:noProof/>
-                <w:sz w:val="22"/>
-                <w:szCs w:val="22"/>
-              </w:rPr>
-              <mc:AlternateContent>
-                <mc:Choice Requires="wps">
-                  <w:drawing>
-                    <wp:anchor distT="0" distB="0" distL="114300" distR="114300" simplePos="0" relativeHeight="251665408" behindDoc="0" locked="0" layoutInCell="1" allowOverlap="1" wp14:anchorId="0FD65B6A" wp14:editId="63E72D02">
-                      <wp:simplePos x="0" y="0"/>
-                      <wp:positionH relativeFrom="column">
-                        <wp:posOffset>0</wp:posOffset>
-                      </wp:positionH>
-                      <wp:positionV relativeFrom="paragraph">
-                        <wp:posOffset>1072515</wp:posOffset>
-                      </wp:positionV>
-                      <wp:extent cx="5207000" cy="8467"/>
-                      <wp:effectExtent l="0" t="0" r="31750" b="29845"/>
-                      <wp:wrapNone/>
-                      <wp:docPr id="1903921234" name="Conector recto 2"/>
-                      <wp:cNvGraphicFramePr/>
-                      <a:graphic xmlns:a="http://schemas.openxmlformats.org/drawingml/2006/main">
-                        <a:graphicData uri="http://schemas.microsoft.com/office/word/2010/wordprocessingShape">
-                          <wps:wsp>
-                            <wps:cNvCnPr/>
-                            <wps:spPr>
-                              <a:xfrm flipV="1">
-                                <a:off x="0" y="0"/>
-                                <a:ext cx="5207000" cy="8467"/>
-                              </a:xfrm>
-                              <a:prstGeom prst="line">
-                                <a:avLst/>
-                              </a:prstGeom>
-                            </wps:spPr>
-                            <wps:style>
-                              <a:lnRef idx="1">
-                                <a:schemeClr val="accent1"/>
-                              </a:lnRef>
-                              <a:fillRef idx="0">
-                                <a:schemeClr val="accent1"/>
-                              </a:fillRef>
-                              <a:effectRef idx="0">
-                                <a:schemeClr val="accent1"/>
-                              </a:effectRef>
-                              <a:fontRef idx="minor">
-                                <a:schemeClr val="tx1"/>
-                              </a:fontRef>
-                            </wps:style>
-                            <wps:bodyPr/>
-                          </wps:wsp>
-                        </a:graphicData>
-                      </a:graphic>
-                      <wp14:sizeRelH relativeFrom="margin">
-                        <wp14:pctWidth>0</wp14:pctWidth>
-                      </wp14:sizeRelH>
-                      <wp14:sizeRelV relativeFrom="margin">
-                        <wp14:pctHeight>0</wp14:pctHeight>
-                      </wp14:sizeRelV>
-                    </wp:anchor>
-                  </w:drawing>
-                </mc:Choice>
-                <mc:Fallback>
-                  <w:pict>
-                    <v:line w14:anchorId="4A94CDC3" id="Conector recto 2" o:spid="_x0000_s1026" style="position:absolute;flip:y;z-index:251665408;visibility:visible;mso-wrap-style:square;mso-width-percent:0;mso-height-percent:0;mso-wrap-distance-left:9pt;mso-wrap-distance-top:0;mso-wrap-distance-right:9pt;mso-wrap-distance-bottom:0;mso-position-horizontal:absolute;mso-position-horizontal-relative:text;mso-position-vertical:absolute;mso-position-vertical-relative:text;mso-width-percent:0;mso-height-percent:0;mso-width-relative:margin;mso-height-relative:margin" from="0,84.45pt" to="410pt,85.1pt" o:gfxdata="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" strokecolor="#4472c4 [3204]" strokeweight=".5pt">
-                      <v:stroke joinstyle="miter"/>
-                    </v:line>
-                  </w:pict>
-                </mc:Fallback>
-              </mc:AlternateContent>
-            </w:r>
-            <w:r>
-              <w:rPr>
-                <w:sz w:val="20"/>
-                <w:szCs w:val="20"/>
-              </w:rPr>
-              <w:t xml:space="preserve">Participé en la modificación y optimización del Sistema de Seguros Azul, trabajando con archivos de ASP.NET, C# y CSHTML. Además, fui responsable de detectar y corregir fallas en los procedimientos almacenados dentro de SQL Server, asegurando la estabilidad y eficiencia del sistema para la Unidad de Centroamérica. Por otro lado, con la Unidad de Colombia, brindé apoyo en el desarrollo de un módulo de pruebas automatizadas, implementando </w:t>
-            </w:r>
-            <w:proofErr w:type="spellStart"/>
-            <w:r>
-              <w:rPr>
-                <w:sz w:val="20"/>
-                <w:szCs w:val="20"/>
-              </w:rPr>
-              <w:t>Selenium</w:t>
-            </w:r>
-            <w:proofErr w:type="spellEnd"/>
-            <w:r>
-              <w:rPr>
-                <w:sz w:val="20"/>
-                <w:szCs w:val="20"/>
-              </w:rPr>
-              <w:t xml:space="preserve"> para validar el correcto funcionamiento del sistema, utilizando los archivos fuente de C#. Tecnologías utilizadas: C#, SQL Server, ASP.NET, Jira (para gestión de actividades), Git, GitHub, </w:t>
-            </w:r>
-            <w:proofErr w:type="spellStart"/>
-            <w:r>
-              <w:rPr>
-                <w:sz w:val="20"/>
-                <w:szCs w:val="20"/>
-              </w:rPr>
-              <w:t>SourceTree</w:t>
-            </w:r>
-            <w:proofErr w:type="spellEnd"/>
-            <w:r>
-              <w:rPr>
-                <w:sz w:val="20"/>
-                <w:szCs w:val="20"/>
-              </w:rPr>
-              <w:t xml:space="preserve"> y TFS (para el manejo de repositorios).</w:t>
-            </w:r>
-            <w:r>
-              <w:rPr>
-                <w:noProof/>
-                <w:sz w:val="20"/>
-                <w:szCs w:val="20"/>
-              </w:rPr>
-              <w:t xml:space="preserve"> </w:t>
-            </w:r>
+          </w:p>
+          <w:p>
+            <w:pPr>
+              <w:jc w:val="both"/>
+              <w:rPr>
+                <w:sz w:val="20"/>
+                <w:szCs w:val="20"/>
+              </w:rPr>
+            </w:pPr>
+          </w:p>
+          <w:p>
+            <w:pPr>
+              <w:jc w:val="both"/>
+              <w:rPr>
+                <w:sz w:val="20"/>
+                <w:szCs w:val="20"/>
+              </w:rPr>
+            </w:pPr>
+          </w:p>
+          <w:p>
+            <w:pPr>
+              <w:jc w:val="both"/>
+              <w:rPr>
+                <w:sz w:val="20"/>
+                <w:szCs w:val="20"/>
+              </w:rPr>
+            </w:pPr>
+          </w:p>
+          <w:p>
+            <w:pPr>
+              <w:jc w:val="both"/>
+              <w:rPr>
+                <w:sz w:val="20"/>
+                <w:szCs w:val="20"/>
+              </w:rPr>
+            </w:pPr>
           </w:p>
           <w:p>
             <w:pPr>
@@ -2345,33 +2657,200 @@
           </w:p>
           <w:p>
             <w:pPr>
+              <w:rPr>
+                <w:sz w:val="20"/>
+                <w:szCs w:val="20"/>
+              </w:rPr>
+            </w:pPr>
+            <w:r>
+              <w:rPr>
+                <w:b/>
+                <w:bCs/>
+                <w:color w:val="000000"/>
+                <w:sz w:val="16"/>
+                <w:szCs w:val="16"/>
+                <w:shd w:val="clear" w:color="auto" w:fill="BDC3C7"/>
+              </w:rPr>
+              <w:t>Cargo:</w:t>
+            </w:r>
+            <w:r>
+              <w:rPr>
+                <w:color w:val="000000"/>
+                <w:sz w:val="16"/>
+                <w:szCs w:val="16"/>
+                <w:shd w:val="clear" w:color="auto" w:fill="BDC3C7"/>
+              </w:rPr>
+              <w:t> </w:t>
+            </w:r>
+            <w:r>
+              <w:rPr>
+                <w:color w:val="000000"/>
+                <w:sz w:val="16"/>
+                <w:szCs w:val="16"/>
+                <w:shd w:val="clear" w:color="auto" w:fill="BDC3C7"/>
+              </w:rPr>
+              <w:t>Programador</w:t>
+            </w:r>
+            <w:r>
+              <w:rPr>
+                <w:color w:val="000000"/>
+                <w:sz w:val="16"/>
+                <w:szCs w:val="16"/>
+                <w:shd w:val="clear" w:color="auto" w:fill="BDC3C7"/>
+              </w:rPr>
+              <w:t xml:space="preserve"> |</w:t>
+            </w:r>
+            <w:r>
+              <w:rPr>
+                <w:b/>
+                <w:bCs/>
+                <w:color w:val="000000"/>
+                <w:sz w:val="16"/>
+                <w:szCs w:val="16"/>
+                <w:shd w:val="clear" w:color="auto" w:fill="BDC3C7"/>
+              </w:rPr>
+              <w:t>Contrato:</w:t>
+            </w:r>
+            <w:r>
+              <w:rPr>
+                <w:color w:val="000000"/>
+                <w:sz w:val="16"/>
+                <w:szCs w:val="16"/>
+                <w:shd w:val="clear" w:color="auto" w:fill="BDC3C7"/>
+              </w:rPr>
+              <w:t> </w:t>
+            </w:r>
+            <w:r>
+              <w:rPr>
+                <w:color w:val="000000"/>
+                <w:sz w:val="16"/>
+                <w:szCs w:val="16"/>
+                <w:shd w:val="clear" w:color="auto" w:fill="BDC3C7"/>
+              </w:rPr>
+              <w:t>Fijo</w:t>
+            </w:r>
+            <w:r>
+              <w:rPr>
+                <w:color w:val="000000"/>
+                <w:sz w:val="16"/>
+                <w:szCs w:val="16"/>
+                <w:shd w:val="clear" w:color="auto" w:fill="BDC3C7"/>
+              </w:rPr>
+              <w:t xml:space="preserve"> | </w:t>
+            </w:r>
+            <w:r>
+              <w:rPr>
+                <w:b/>
+                <w:bCs/>
+                <w:color w:val="000000"/>
+                <w:sz w:val="16"/>
+                <w:szCs w:val="16"/>
+                <w:shd w:val="clear" w:color="auto" w:fill="BDC3C7"/>
+              </w:rPr>
+              <w:t>Modalidad:</w:t>
+            </w:r>
+            <w:r>
+              <w:rPr>
+                <w:color w:val="000000"/>
+                <w:sz w:val="16"/>
+                <w:szCs w:val="16"/>
+                <w:shd w:val="clear" w:color="auto" w:fill="BDC3C7"/>
+              </w:rPr>
+              <w:t> </w:t>
+            </w:r>
+            <w:r>
+              <w:rPr>
+                <w:color w:val="000000"/>
+                <w:sz w:val="16"/>
+                <w:szCs w:val="16"/>
+                <w:shd w:val="clear" w:color="auto" w:fill="BDC3C7"/>
+              </w:rPr>
+              <w:t>Presencial</w:t>
+            </w:r>
+            <w:r>
+              <w:rPr>
+                <w:color w:val="000000"/>
+                <w:sz w:val="16"/>
+                <w:szCs w:val="16"/>
+                <w:shd w:val="clear" w:color="auto" w:fill="BDC3C7"/>
+              </w:rPr>
+              <w:t xml:space="preserve"> |</w:t>
+            </w:r>
+            <w:r>
+              <w:rPr>
+                <w:b/>
+                <w:bCs/>
+                <w:color w:val="000000"/>
+                <w:sz w:val="16"/>
+                <w:szCs w:val="16"/>
+                <w:shd w:val="clear" w:color="auto" w:fill="BDC3C7"/>
+              </w:rPr>
+              <w:t>Retiro:</w:t>
+            </w:r>
+            <w:r>
+              <w:rPr>
+                <w:color w:val="000000"/>
+                <w:sz w:val="16"/>
+                <w:szCs w:val="16"/>
+                <w:shd w:val="clear" w:color="auto" w:fill="BDC3C7"/>
+              </w:rPr>
+              <w:t> </w:t>
+            </w:r>
+            <w:r>
+              <w:rPr>
+                <w:color w:val="000000"/>
+                <w:sz w:val="16"/>
+                <w:szCs w:val="16"/>
+                <w:shd w:val="clear" w:color="auto" w:fill="BDC3C7"/>
+              </w:rPr>
+              <w:t>Cierre de la Empresa</w:t>
+            </w:r>
+          </w:p>
+          <w:p>
+            <w:pPr>
+              <w:rPr>
+                <w:sz w:val="20"/>
+                <w:szCs w:val="20"/>
+              </w:rPr>
+            </w:pPr>
+            <w:r>
+              <w:rPr>
+                <w:b/>
+                <w:bCs/>
+                <w:sz w:val="20"/>
+                <w:szCs w:val="20"/>
+                <w:u w:val="single"/>
+              </w:rPr>
+              <w:t>Actividades Desempeñadas:</w:t>
+            </w:r>
+            <w:r>
+              <w:rPr>
+                <w:sz w:val="20"/>
+                <w:szCs w:val="20"/>
+              </w:rPr>
+              <w:t xml:space="preserve"> </w:t>
+            </w:r>
+          </w:p>
+          <w:p>
+            <w:pPr>
               <w:pStyle w:val="Prrafodelista"/>
               <w:numPr>
                 <w:ilvl w:val="0"/>
-                <w:numId w:val="4"/>
+                <w:numId w:val="6"/>
               </w:numPr>
-              <w:ind w:left="603" w:hanging="218"/>
-              <w:rPr>
-                <w:sz w:val="20"/>
-                <w:szCs w:val="20"/>
-              </w:rPr>
-            </w:pPr>
-            <w:r>
-              <w:rPr>
-                <w:b/>
-                <w:bCs/>
-                <w:sz w:val="20"/>
-                <w:szCs w:val="20"/>
-                <w:u w:val="single"/>
-              </w:rPr>
-              <w:t>Contrato:</w:t>
-            </w:r>
-            <w:r>
-              <w:rPr>
-                <w:sz w:val="20"/>
-                <w:szCs w:val="20"/>
-              </w:rPr>
-              <w:t xml:space="preserve"> Honorarios Profesionales. Modalidad: Outsourcing</w:t>
+              <w:ind w:left="228" w:hanging="218"/>
+              <w:jc w:val="both"/>
+              <w:rPr>
+                <w:sz w:val="20"/>
+                <w:szCs w:val="20"/>
+              </w:rPr>
+            </w:pPr>
+            <w:r>
+              <w:rPr>
+                <w:sz w:val="20"/>
+                <w:szCs w:val="20"/>
+              </w:rPr>
+              <w:t>Realicé mantenimiento en el sistema administrativo desarrollado con JavaScript.</w:t>
             </w:r>
           </w:p>
           <w:p>
@@ -2379,59 +2858,9 @@
               <w:pStyle w:val="Prrafodelista"/>
               <w:numPr>
                 <w:ilvl w:val="0"/>
-                <w:numId w:val="4"/>
+                <w:numId w:val="6"/>
               </w:numPr>
-              <w:ind w:left="603" w:hanging="218"/>
-              <w:rPr>
-                <w:sz w:val="20"/>
-                <w:szCs w:val="20"/>
-              </w:rPr>
-            </w:pPr>
-            <w:r>
-              <w:rPr>
-                <w:b/>
-                <w:bCs/>
-                <w:sz w:val="20"/>
-                <w:szCs w:val="20"/>
-                <w:u w:val="single"/>
-              </w:rPr>
-              <w:t>Cargo:</w:t>
-            </w:r>
-            <w:r>
-              <w:rPr>
-                <w:sz w:val="20"/>
-                <w:szCs w:val="20"/>
-              </w:rPr>
-              <w:t xml:space="preserve"> Desarrollador .NET C# y SQL Server.</w:t>
-            </w:r>
-          </w:p>
-          <w:p>
-            <w:pPr>
-              <w:rPr>
-                <w:sz w:val="20"/>
-                <w:szCs w:val="20"/>
-              </w:rPr>
-            </w:pPr>
-            <w:r>
-              <w:rPr>
-                <w:b/>
-                <w:bCs/>
-                <w:sz w:val="20"/>
-                <w:szCs w:val="20"/>
-                <w:u w:val="single"/>
-              </w:rPr>
-              <w:t>Actividades Desempeñadas:</w:t>
-            </w:r>
-            <w:r>
-              <w:rPr>
-                <w:sz w:val="20"/>
-                <w:szCs w:val="20"/>
-              </w:rPr>
-              <w:t xml:space="preserve"> </w:t>
-            </w:r>
-          </w:p>
-          <w:p>
-            <w:pPr>
+              <w:ind w:left="228" w:hanging="218"/>
               <w:jc w:val="both"/>
               <w:rPr>
                 <w:sz w:val="20"/>
@@ -2443,33 +2872,30 @@
                 <w:sz w:val="20"/>
                 <w:szCs w:val="20"/>
               </w:rPr>
-              <w:t xml:space="preserve">Realizar mantenimiento en el sistema administrativo en JavaScript. Tecnologías utilizadas: HTML, CSS, JavaScript, </w:t>
-            </w:r>
-            <w:proofErr w:type="spellStart"/>
-            <w:r>
-              <w:rPr>
-                <w:sz w:val="20"/>
-                <w:szCs w:val="20"/>
-              </w:rPr>
-              <w:t>ReactJs</w:t>
-            </w:r>
-            <w:proofErr w:type="spellEnd"/>
-            <w:r>
-              <w:rPr>
-                <w:sz w:val="20"/>
-                <w:szCs w:val="20"/>
-              </w:rPr>
-              <w:t>.</w:t>
-            </w:r>
-          </w:p>
-          <w:p>
-            <w:pPr>
+              <w:t>Aseguré el correcto funcionamiento y optimicé componentes clave.</w:t>
+            </w:r>
+          </w:p>
+          <w:p>
+            <w:pPr>
+              <w:pStyle w:val="Prrafodelista"/>
+              <w:numPr>
+                <w:ilvl w:val="0"/>
+                <w:numId w:val="6"/>
+              </w:numPr>
+              <w:ind w:left="228" w:hanging="218"/>
               <w:jc w:val="both"/>
               <w:rPr>
                 <w:sz w:val="20"/>
                 <w:szCs w:val="20"/>
               </w:rPr>
             </w:pPr>
+            <w:r>
+              <w:rPr>
+                <w:sz w:val="20"/>
+                <w:szCs w:val="20"/>
+              </w:rPr>
+              <w:t>Trabajé con tecnologías: HTML, CSS, JavaScript, React.js.</w:t>
+            </w:r>
           </w:p>
           <w:p>
             <w:pPr>
@@ -2477,24 +2903,6 @@
               <w:rPr>
                 <w:sz w:val="20"/>
                 <w:szCs w:val="20"/>
-              </w:rPr>
-            </w:pPr>
-          </w:p>
-          <w:p>
-            <w:pPr>
-              <w:rPr>
-                <w:b/>
-                <w:bCs/>
-                <w:u w:val="single"/>
-              </w:rPr>
-            </w:pPr>
-          </w:p>
-          <w:p>
-            <w:pPr>
-              <w:rPr>
-                <w:b/>
-                <w:bCs/>
-                <w:u w:val="single"/>
               </w:rPr>
             </w:pPr>
           </w:p>
@@ -2593,27 +3001,7 @@
                 <w:szCs w:val="20"/>
                 <w:u w:val="single"/>
               </w:rPr>
-              <w:t xml:space="preserve">Responsive WEB </w:t>
-            </w:r>
-            <w:r>
-              <w:rPr>
-                <w:b/>
-                <w:bCs/>
-                <w:sz w:val="20"/>
-                <w:szCs w:val="20"/>
-                <w:u w:val="single"/>
-              </w:rPr>
-              <w:t>Designe</w:t>
-            </w:r>
-            <w:r>
-              <w:rPr>
-                <w:b/>
-                <w:bCs/>
-                <w:sz w:val="20"/>
-                <w:szCs w:val="20"/>
-                <w:u w:val="single"/>
-              </w:rPr>
-              <w:t>; 300 horas de curso. Ver Certificado:</w:t>
+              <w:t>Responsive WEB Designe; 300 horas de curso. Ver Certificado:</w:t>
             </w:r>
           </w:p>
           <w:p>
@@ -2667,7 +3055,7 @@
               <mc:AlternateContent>
                 <mc:Choice Requires="wps">
                   <w:drawing>
-                    <wp:anchor distT="0" distB="0" distL="114300" distR="114300" simplePos="0" relativeHeight="251667456" behindDoc="0" locked="0" layoutInCell="1" allowOverlap="1" wp14:anchorId="117D1251" wp14:editId="0634676D">
+                    <wp:anchor distT="0" distB="0" distL="114300" distR="114300" simplePos="0" relativeHeight="251705344" behindDoc="0" locked="0" layoutInCell="1" allowOverlap="1" wp14:anchorId="1123DC47" wp14:editId="27C64AFD">
                       <wp:simplePos x="0" y="0"/>
                       <wp:positionH relativeFrom="column">
                         <wp:posOffset>-3175</wp:posOffset>
@@ -2722,7 +3110,7 @@
                 </mc:Choice>
                 <mc:Fallback>
                   <w:pict>
-                    <v:line w14:anchorId="2D81A13F" id="Conector recto 2" o:spid="_x0000_s1026" style="position:absolute;flip:y;z-index:251667456;visibility:visible;mso-wrap-style:square;mso-width-percent:0;mso-height-percent:0;mso-wrap-distance-left:9pt;mso-wrap-distance-top:0;mso-wrap-distance-right:9pt;mso-wrap-distance-bottom:0;mso-position-horizontal:absolute;mso-position-horizontal-relative:text;mso-position-vertical:absolute;mso-position-vertical-relative:text;mso-width-percent:0;mso-height-percent:0;mso-width-relative:margin;mso-height-relative:margin" from="-.25pt,.35pt" to="409.75pt,1pt" o:gfxdata="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" strokecolor="#4472c4 [3204]" strokeweight=".5pt">
+                    <v:line w14:anchorId="123AA278" id="Conector recto 2" o:spid="_x0000_s1026" style="position:absolute;flip:y;z-index:251705344;visibility:visible;mso-wrap-style:square;mso-width-percent:0;mso-height-percent:0;mso-wrap-distance-left:9pt;mso-wrap-distance-top:0;mso-wrap-distance-right:9pt;mso-wrap-distance-bottom:0;mso-position-horizontal:absolute;mso-position-horizontal-relative:text;mso-position-vertical:absolute;mso-position-vertical-relative:text;mso-width-percent:0;mso-height-percent:0;mso-width-relative:margin;mso-height-relative:margin" from="-.25pt,.35pt" to="409.75pt,1pt" o:gfxdata="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" strokecolor="#4472c4 [3204]" strokeweight=".5pt">
                       <v:stroke joinstyle="miter"/>
                     </v:line>
                   </w:pict>
@@ -2737,51 +3125,7 @@
                 <w:szCs w:val="20"/>
                 <w:u w:val="single"/>
               </w:rPr>
-              <w:t xml:space="preserve">Fundamentos del desarrollo web: Full </w:t>
-            </w:r>
-            <w:proofErr w:type="spellStart"/>
-            <w:r>
-              <w:rPr>
-                <w:b/>
-                <w:bCs/>
-                <w:sz w:val="20"/>
-                <w:szCs w:val="20"/>
-                <w:u w:val="single"/>
-              </w:rPr>
-              <w:t>Stack</w:t>
-            </w:r>
-            <w:proofErr w:type="spellEnd"/>
-            <w:r>
-              <w:rPr>
-                <w:b/>
-                <w:bCs/>
-                <w:sz w:val="20"/>
-                <w:szCs w:val="20"/>
-                <w:u w:val="single"/>
-              </w:rPr>
-              <w:t xml:space="preserve"> o Front-</w:t>
-            </w:r>
-            <w:proofErr w:type="spellStart"/>
-            <w:r>
-              <w:rPr>
-                <w:b/>
-                <w:bCs/>
-                <w:sz w:val="20"/>
-                <w:szCs w:val="20"/>
-                <w:u w:val="single"/>
-              </w:rPr>
-              <w:t>end</w:t>
-            </w:r>
-            <w:proofErr w:type="spellEnd"/>
-            <w:r>
-              <w:rPr>
-                <w:b/>
-                <w:bCs/>
-                <w:sz w:val="20"/>
-                <w:szCs w:val="20"/>
-                <w:u w:val="single"/>
-              </w:rPr>
-              <w:t>./Ver Certificado:</w:t>
+              <w:t>Fundamentos del desarrollo web: Full Stack o Front-end./Ver Certificado:</w:t>
             </w:r>
           </w:p>
           <w:p>
@@ -2828,7 +3172,7 @@
               <mc:AlternateContent>
                 <mc:Choice Requires="wps">
                   <w:drawing>
-                    <wp:anchor distT="0" distB="0" distL="114300" distR="114300" simplePos="0" relativeHeight="251669504" behindDoc="0" locked="0" layoutInCell="1" allowOverlap="1" wp14:anchorId="1B84684E" wp14:editId="41A22DAF">
+                    <wp:anchor distT="0" distB="0" distL="114300" distR="114300" simplePos="0" relativeHeight="251706368" behindDoc="0" locked="0" layoutInCell="1" allowOverlap="1" wp14:anchorId="7D37926A" wp14:editId="57F8E9C9">
                       <wp:simplePos x="0" y="0"/>
                       <wp:positionH relativeFrom="column">
                         <wp:posOffset>-3175</wp:posOffset>
@@ -2883,7 +3227,7 @@
                 </mc:Choice>
                 <mc:Fallback>
                   <w:pict>
-                    <v:line w14:anchorId="2CFC7845" id="Conector recto 2" o:spid="_x0000_s1026" style="position:absolute;flip:y;z-index:251669504;visibility:visible;mso-wrap-style:square;mso-width-percent:0;mso-height-percent:0;mso-wrap-distance-left:9pt;mso-wrap-distance-top:0;mso-wrap-distance-right:9pt;mso-wrap-distance-bottom:0;mso-position-horizontal:absolute;mso-position-horizontal-relative:text;mso-position-vertical:absolute;mso-position-vertical-relative:text;mso-width-percent:0;mso-height-percent:0;mso-width-relative:margin;mso-height-relative:margin" from="-.25pt,.3pt" to="409.75pt,.95pt" o:gfxdata="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" strokecolor="#4472c4 [3204]" strokeweight=".5pt">
+                    <v:line w14:anchorId="55E329EE" id="Conector recto 2" o:spid="_x0000_s1026" style="position:absolute;flip:y;z-index:251706368;visibility:visible;mso-wrap-style:square;mso-width-percent:0;mso-height-percent:0;mso-wrap-distance-left:9pt;mso-wrap-distance-top:0;mso-wrap-distance-right:9pt;mso-wrap-distance-bottom:0;mso-position-horizontal:absolute;mso-position-horizontal-relative:text;mso-position-vertical:absolute;mso-position-vertical-relative:text;mso-width-percent:0;mso-height-percent:0;mso-width-relative:margin;mso-height-relative:margin" from="-.25pt,.3pt" to="409.75pt,.95pt" o:gfxdata="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" strokecolor="#4472c4 [3204]" strokeweight=".5pt">
                       <v:stroke joinstyle="miter"/>
                     </v:line>
                   </w:pict>
@@ -2945,7 +3289,7 @@
               <mc:AlternateContent>
                 <mc:Choice Requires="wps">
                   <w:drawing>
-                    <wp:anchor distT="0" distB="0" distL="114300" distR="114300" simplePos="0" relativeHeight="251671552" behindDoc="0" locked="0" layoutInCell="1" allowOverlap="1" wp14:anchorId="2CA915D2" wp14:editId="6DB6D6CD">
+                    <wp:anchor distT="0" distB="0" distL="114300" distR="114300" simplePos="0" relativeHeight="251707392" behindDoc="0" locked="0" layoutInCell="1" allowOverlap="1" wp14:anchorId="032DB8D6" wp14:editId="0C18A40A">
                       <wp:simplePos x="0" y="0"/>
                       <wp:positionH relativeFrom="column">
                         <wp:posOffset>-3175</wp:posOffset>
@@ -3000,7 +3344,7 @@
                 </mc:Choice>
                 <mc:Fallback>
                   <w:pict>
-                    <v:line w14:anchorId="05272221" id="Conector recto 2" o:spid="_x0000_s1026" style="position:absolute;flip:y;z-index:251671552;visibility:visible;mso-wrap-style:square;mso-width-percent:0;mso-height-percent:0;mso-wrap-distance-left:9pt;mso-wrap-distance-top:0;mso-wrap-distance-right:9pt;mso-wrap-distance-bottom:0;mso-position-horizontal:absolute;mso-position-horizontal-relative:text;mso-position-vertical:absolute;mso-position-vertical-relative:text;mso-width-percent:0;mso-height-percent:0;mso-width-relative:margin;mso-height-relative:margin" from="-.25pt,.3pt" to="409.75pt,.95pt" o:gfxdata="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" strokecolor="#4472c4 [3204]" strokeweight=".5pt">
+                    <v:line w14:anchorId="3D342FB5" id="Conector recto 2" o:spid="_x0000_s1026" style="position:absolute;flip:y;z-index:251707392;visibility:visible;mso-wrap-style:square;mso-width-percent:0;mso-height-percent:0;mso-wrap-distance-left:9pt;mso-wrap-distance-top:0;mso-wrap-distance-right:9pt;mso-wrap-distance-bottom:0;mso-position-horizontal:absolute;mso-position-horizontal-relative:text;mso-position-vertical:absolute;mso-position-vertical-relative:text;mso-width-percent:0;mso-height-percent:0;mso-width-relative:margin;mso-height-relative:margin" from="-.25pt,.3pt" to="409.75pt,.95pt" o:gfxdata="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" strokecolor="#4472c4 [3204]" strokeweight=".5pt">
                       <v:stroke joinstyle="miter"/>
                     </v:line>
                   </w:pict>
@@ -3072,7 +3416,7 @@
               <mc:AlternateContent>
                 <mc:Choice Requires="wps">
                   <w:drawing>
-                    <wp:anchor distT="0" distB="0" distL="114300" distR="114300" simplePos="0" relativeHeight="251673600" behindDoc="0" locked="0" layoutInCell="1" allowOverlap="1" wp14:anchorId="152F1032" wp14:editId="498D0935">
+                    <wp:anchor distT="0" distB="0" distL="114300" distR="114300" simplePos="0" relativeHeight="251708416" behindDoc="0" locked="0" layoutInCell="1" allowOverlap="1" wp14:anchorId="2859D340" wp14:editId="190A10E4">
                       <wp:simplePos x="0" y="0"/>
                       <wp:positionH relativeFrom="column">
                         <wp:posOffset>-3175</wp:posOffset>
@@ -3127,7 +3471,7 @@
                 </mc:Choice>
                 <mc:Fallback>
                   <w:pict>
-                    <v:line w14:anchorId="7F72F8A6" id="Conector recto 2" o:spid="_x0000_s1026" style="position:absolute;flip:y;z-index:251673600;visibility:visible;mso-wrap-style:square;mso-width-percent:0;mso-height-percent:0;mso-wrap-distance-left:9pt;mso-wrap-distance-top:0;mso-wrap-distance-right:9pt;mso-wrap-distance-bottom:0;mso-position-horizontal:absolute;mso-position-horizontal-relative:text;mso-position-vertical:absolute;mso-position-vertical-relative:text;mso-width-percent:0;mso-height-percent:0;mso-width-relative:margin;mso-height-relative:margin" from="-.25pt,.3pt" to="409.75pt,.95pt" o:gfxdata="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" strokecolor="#4472c4 [3204]" strokeweight=".5pt">
+                    <v:line w14:anchorId="50BEDC03" id="Conector recto 2" o:spid="_x0000_s1026" style="position:absolute;flip:y;z-index:251708416;visibility:visible;mso-wrap-style:square;mso-width-percent:0;mso-height-percent:0;mso-wrap-distance-left:9pt;mso-wrap-distance-top:0;mso-wrap-distance-right:9pt;mso-wrap-distance-bottom:0;mso-position-horizontal:absolute;mso-position-horizontal-relative:text;mso-position-vertical:absolute;mso-position-vertical-relative:text;mso-width-percent:0;mso-height-percent:0;mso-width-relative:margin;mso-height-relative:margin" from="-.25pt,.3pt" to="409.75pt,.95pt" o:gfxdata="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" strokecolor="#4472c4 [3204]" strokeweight=".5pt">
                       <v:stroke joinstyle="miter"/>
                     </v:line>
                   </w:pict>
@@ -3193,7 +3537,7 @@
               <mc:AlternateContent>
                 <mc:Choice Requires="wps">
                   <w:drawing>
-                    <wp:anchor distT="0" distB="0" distL="114300" distR="114300" simplePos="0" relativeHeight="251675648" behindDoc="0" locked="0" layoutInCell="1" allowOverlap="1" wp14:anchorId="4893FEA9" wp14:editId="709D79CA">
+                    <wp:anchor distT="0" distB="0" distL="114300" distR="114300" simplePos="0" relativeHeight="251709440" behindDoc="0" locked="0" layoutInCell="1" allowOverlap="1" wp14:anchorId="3236AC78" wp14:editId="76834B2C">
                       <wp:simplePos x="0" y="0"/>
                       <wp:positionH relativeFrom="column">
                         <wp:posOffset>-3175</wp:posOffset>
@@ -3248,7 +3592,7 @@
                 </mc:Choice>
                 <mc:Fallback>
                   <w:pict>
-                    <v:line w14:anchorId="19F719AD" id="Conector recto 2" o:spid="_x0000_s1026" style="position:absolute;flip:y;z-index:251675648;visibility:visible;mso-wrap-style:square;mso-width-percent:0;mso-height-percent:0;mso-wrap-distance-left:9pt;mso-wrap-distance-top:0;mso-wrap-distance-right:9pt;mso-wrap-distance-bottom:0;mso-position-horizontal:absolute;mso-position-horizontal-relative:text;mso-position-vertical:absolute;mso-position-vertical-relative:text;mso-width-percent:0;mso-height-percent:0;mso-width-relative:margin;mso-height-relative:margin" from="-.25pt,.3pt" to="409.75pt,.95pt" o:gfxdata="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" strokecolor="#4472c4 [3204]" strokeweight=".5pt">
+                    <v:line w14:anchorId="164E7B6D" id="Conector recto 2" o:spid="_x0000_s1026" style="position:absolute;flip:y;z-index:251709440;visibility:visible;mso-wrap-style:square;mso-width-percent:0;mso-height-percent:0;mso-wrap-distance-left:9pt;mso-wrap-distance-top:0;mso-wrap-distance-right:9pt;mso-wrap-distance-bottom:0;mso-position-horizontal:absolute;mso-position-horizontal-relative:text;mso-position-vertical:absolute;mso-position-vertical-relative:text;mso-width-percent:0;mso-height-percent:0;mso-width-relative:margin;mso-height-relative:margin" from="-.25pt,.3pt" to="409.75pt,.95pt" o:gfxdata="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" strokecolor="#4472c4 [3204]" strokeweight=".5pt">
                       <v:stroke joinstyle="miter"/>
                     </v:line>
                   </w:pict>
@@ -3293,17 +3637,8 @@
                 <w:sz w:val="20"/>
                 <w:szCs w:val="20"/>
               </w:rPr>
-              <w:t>194f5d728e83a8eb1840c?trk=</w:t>
-            </w:r>
-            <w:proofErr w:type="spellStart"/>
-            <w:r>
-              <w:rPr>
-                <w:sz w:val="20"/>
-                <w:szCs w:val="20"/>
-              </w:rPr>
-              <w:t>share_certificate</w:t>
-            </w:r>
-            <w:proofErr w:type="spellEnd"/>
+              <w:t>194f5d728e83a8eb1840c?trk=share_certificate</w:t>
+            </w:r>
           </w:p>
           <w:p>
             <w:pPr>
@@ -3328,12 +3663,6 @@
           <w:p/>
           <w:p/>
           <w:p/>
-          <w:p/>
-          <w:p/>
-          <w:p/>
-          <w:p/>
-          <w:p/>
-          <w:p/>
           <w:p>
             <w:r>
               <w:rPr>
@@ -3342,13 +3671,13 @@
               <mc:AlternateContent>
                 <mc:Choice Requires="wps">
                   <w:drawing>
-                    <wp:anchor distT="0" distB="0" distL="114300" distR="114300" simplePos="0" relativeHeight="251676672" behindDoc="0" locked="0" layoutInCell="1" allowOverlap="1" wp14:anchorId="79FDDC5E" wp14:editId="3D39717B">
+                    <wp:anchor distT="0" distB="0" distL="114300" distR="114300" simplePos="0" relativeHeight="251710464" behindDoc="0" locked="0" layoutInCell="1" allowOverlap="1" wp14:anchorId="25E7DBCC" wp14:editId="587E6D9A">
                       <wp:simplePos x="0" y="0"/>
                       <wp:positionH relativeFrom="column">
-                        <wp:posOffset>-2048722</wp:posOffset>
+                        <wp:posOffset>-2058035</wp:posOffset>
                       </wp:positionH>
                       <wp:positionV relativeFrom="paragraph">
-                        <wp:posOffset>280670</wp:posOffset>
+                        <wp:posOffset>171450</wp:posOffset>
                       </wp:positionV>
                       <wp:extent cx="7027334" cy="524933"/>
                       <wp:effectExtent l="133350" t="133350" r="135890" b="161290"/>
@@ -3450,7 +3779,7 @@
                 </mc:Choice>
                 <mc:Fallback>
                   <w:pict>
-                    <v:shape w14:anchorId="79FDDC5E" id="Cuadro de texto 3" o:spid="_x0000_s1027" type="#_x0000_t202" style="position:absolute;margin-left:-161.3pt;margin-top:22.1pt;width:553.35pt;height:41.35pt;z-index:251676672;visibility:visible;mso-wrap-style:square;mso-wrap-distance-left:9pt;mso-wrap-distance-top:0;mso-wrap-distance-right:9pt;mso-wrap-distance-bottom:0;mso-position-horizontal:absolute;mso-position-horizontal-relative:text;mso-position-vertical:absolute;mso-position-vertical-relative:text;v-text-anchor:top" o:gfxdata="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" fillcolor="#b4c6e7 [1300]" stroked="f" strokeweight="1pt">
+                    <v:shape w14:anchorId="25E7DBCC" id="Cuadro de texto 3" o:spid="_x0000_s1027" type="#_x0000_t202" style="position:absolute;margin-left:-162.05pt;margin-top:13.5pt;width:553.35pt;height:41.35pt;z-index:251710464;visibility:visible;mso-wrap-style:square;mso-wrap-distance-left:9pt;mso-wrap-distance-top:0;mso-wrap-distance-right:9pt;mso-wrap-distance-bottom:0;mso-position-horizontal:absolute;mso-position-horizontal-relative:text;mso-position-vertical:absolute;mso-position-vertical-relative:text;v-text-anchor:top" o:gfxdata="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" fillcolor="#b4c6e7 [1300]" stroked="f" strokeweight="1pt">
                       <v:shadow on="t" color="black" offset="0,1pt"/>
                       <v:textbox>
                         <w:txbxContent>
@@ -3491,6 +3820,7 @@
           <w:p/>
           <w:p/>
           <w:p/>
+          <w:p/>
         </w:tc>
       </w:tr>
     </w:tbl>
@@ -3733,6 +4063,119 @@
     </w:lvl>
   </w:abstractNum>
   <w:abstractNum w:abstractNumId="2" w15:restartNumberingAfterBreak="0">
+    <w:nsid w:val="32634B9A"/>
+    <w:multiLevelType w:val="hybridMultilevel"/>
+    <w:tmpl w:val="47D079F6"/>
+    <w:lvl w:ilvl="0" w:tplc="200A0001">
+      <w:start w:val="1"/>
+      <w:numFmt w:val="bullet"/>
+      <w:lvlText w:val=""/>
+      <w:lvlJc w:val="left"/>
+      <w:pPr>
+        <w:ind w:left="1232" w:hanging="360"/>
+      </w:pPr>
+      <w:rPr>
+        <w:rFonts w:ascii="Symbol" w:hAnsi="Symbol" w:hint="default"/>
+      </w:rPr>
+    </w:lvl>
+    <w:lvl w:ilvl="1" w:tplc="200A0003" w:tentative="1">
+      <w:start w:val="1"/>
+      <w:numFmt w:val="bullet"/>
+      <w:lvlText w:val="o"/>
+      <w:lvlJc w:val="left"/>
+      <w:pPr>
+        <w:ind w:left="1952" w:hanging="360"/>
+      </w:pPr>
+      <w:rPr>
+        <w:rFonts w:ascii="Courier New" w:hAnsi="Courier New" w:cs="Courier New" w:hint="default"/>
+      </w:rPr>
+    </w:lvl>
+    <w:lvl w:ilvl="2" w:tplc="200A0005" w:tentative="1">
+      <w:start w:val="1"/>
+      <w:numFmt w:val="bullet"/>
+      <w:lvlText w:val=""/>
+      <w:lvlJc w:val="left"/>
+      <w:pPr>
+        <w:ind w:left="2672" w:hanging="360"/>
+      </w:pPr>
+      <w:rPr>
+        <w:rFonts w:ascii="Wingdings" w:hAnsi="Wingdings" w:hint="default"/>
+      </w:rPr>
+    </w:lvl>
+    <w:lvl w:ilvl="3" w:tplc="200A0001" w:tentative="1">
+      <w:start w:val="1"/>
+      <w:numFmt w:val="bullet"/>
+      <w:lvlText w:val=""/>
+      <w:lvlJc w:val="left"/>
+      <w:pPr>
+        <w:ind w:left="3392" w:hanging="360"/>
+      </w:pPr>
+      <w:rPr>
+        <w:rFonts w:ascii="Symbol" w:hAnsi="Symbol" w:hint="default"/>
+      </w:rPr>
+    </w:lvl>
+    <w:lvl w:ilvl="4" w:tplc="200A0003" w:tentative="1">
+      <w:start w:val="1"/>
+      <w:numFmt w:val="bullet"/>
+      <w:lvlText w:val="o"/>
+      <w:lvlJc w:val="left"/>
+      <w:pPr>
+        <w:ind w:left="4112" w:hanging="360"/>
+      </w:pPr>
+      <w:rPr>
+        <w:rFonts w:ascii="Courier New" w:hAnsi="Courier New" w:cs="Courier New" w:hint="default"/>
+      </w:rPr>
+    </w:lvl>
+    <w:lvl w:ilvl="5" w:tplc="200A0005" w:tentative="1">
+      <w:start w:val="1"/>
+      <w:numFmt w:val="bullet"/>
+      <w:lvlText w:val=""/>
+      <w:lvlJc w:val="left"/>
+      <w:pPr>
+        <w:ind w:left="4832" w:hanging="360"/>
+      </w:pPr>
+      <w:rPr>
+        <w:rFonts w:ascii="Wingdings" w:hAnsi="Wingdings" w:hint="default"/>
+      </w:rPr>
+    </w:lvl>
+    <w:lvl w:ilvl="6" w:tplc="200A0001" w:tentative="1">
+      <w:start w:val="1"/>
+      <w:numFmt w:val="bullet"/>
+      <w:lvlText w:val=""/>
+      <w:lvlJc w:val="left"/>
+      <w:pPr>
+        <w:ind w:left="5552" w:hanging="360"/>
+      </w:pPr>
+      <w:rPr>
+        <w:rFonts w:ascii="Symbol" w:hAnsi="Symbol" w:hint="default"/>
+      </w:rPr>
+    </w:lvl>
+    <w:lvl w:ilvl="7" w:tplc="200A0003" w:tentative="1">
+      <w:start w:val="1"/>
+      <w:numFmt w:val="bullet"/>
+      <w:lvlText w:val="o"/>
+      <w:lvlJc w:val="left"/>
+      <w:pPr>
+        <w:ind w:left="6272" w:hanging="360"/>
+      </w:pPr>
+      <w:rPr>
+        <w:rFonts w:ascii="Courier New" w:hAnsi="Courier New" w:cs="Courier New" w:hint="default"/>
+      </w:rPr>
+    </w:lvl>
+    <w:lvl w:ilvl="8" w:tplc="200A0005" w:tentative="1">
+      <w:start w:val="1"/>
+      <w:numFmt w:val="bullet"/>
+      <w:lvlText w:val=""/>
+      <w:lvlJc w:val="left"/>
+      <w:pPr>
+        <w:ind w:left="6992" w:hanging="360"/>
+      </w:pPr>
+      <w:rPr>
+        <w:rFonts w:ascii="Wingdings" w:hAnsi="Wingdings" w:hint="default"/>
+      </w:rPr>
+    </w:lvl>
+  </w:abstractNum>
+  <w:abstractNum w:abstractNumId="3" w15:restartNumberingAfterBreak="0">
     <w:nsid w:val="5AD2617C"/>
     <w:multiLevelType w:val="hybridMultilevel"/>
     <w:tmpl w:val="55645A06"/>
@@ -3845,7 +4288,7 @@
       </w:rPr>
     </w:lvl>
   </w:abstractNum>
-  <w:abstractNum w:abstractNumId="3" w15:restartNumberingAfterBreak="0">
+  <w:abstractNum w:abstractNumId="4" w15:restartNumberingAfterBreak="0">
     <w:nsid w:val="618B4F02"/>
     <w:multiLevelType w:val="hybridMultilevel"/>
     <w:tmpl w:val="71C4D45E"/>
@@ -3958,7 +4401,120 @@
       </w:rPr>
     </w:lvl>
   </w:abstractNum>
-  <w:abstractNum w:abstractNumId="4" w15:restartNumberingAfterBreak="0">
+  <w:abstractNum w:abstractNumId="5" w15:restartNumberingAfterBreak="0">
+    <w:nsid w:val="652B605B"/>
+    <w:multiLevelType w:val="hybridMultilevel"/>
+    <w:tmpl w:val="9D52C77E"/>
+    <w:lvl w:ilvl="0" w:tplc="200A0001">
+      <w:start w:val="1"/>
+      <w:numFmt w:val="bullet"/>
+      <w:lvlText w:val=""/>
+      <w:lvlJc w:val="left"/>
+      <w:pPr>
+        <w:ind w:left="1232" w:hanging="360"/>
+      </w:pPr>
+      <w:rPr>
+        <w:rFonts w:ascii="Symbol" w:hAnsi="Symbol" w:hint="default"/>
+      </w:rPr>
+    </w:lvl>
+    <w:lvl w:ilvl="1" w:tplc="200A0003" w:tentative="1">
+      <w:start w:val="1"/>
+      <w:numFmt w:val="bullet"/>
+      <w:lvlText w:val="o"/>
+      <w:lvlJc w:val="left"/>
+      <w:pPr>
+        <w:ind w:left="1952" w:hanging="360"/>
+      </w:pPr>
+      <w:rPr>
+        <w:rFonts w:ascii="Courier New" w:hAnsi="Courier New" w:cs="Courier New" w:hint="default"/>
+      </w:rPr>
+    </w:lvl>
+    <w:lvl w:ilvl="2" w:tplc="200A0005" w:tentative="1">
+      <w:start w:val="1"/>
+      <w:numFmt w:val="bullet"/>
+      <w:lvlText w:val=""/>
+      <w:lvlJc w:val="left"/>
+      <w:pPr>
+        <w:ind w:left="2672" w:hanging="360"/>
+      </w:pPr>
+      <w:rPr>
+        <w:rFonts w:ascii="Wingdings" w:hAnsi="Wingdings" w:hint="default"/>
+      </w:rPr>
+    </w:lvl>
+    <w:lvl w:ilvl="3" w:tplc="200A0001" w:tentative="1">
+      <w:start w:val="1"/>
+      <w:numFmt w:val="bullet"/>
+      <w:lvlText w:val=""/>
+      <w:lvlJc w:val="left"/>
+      <w:pPr>
+        <w:ind w:left="3392" w:hanging="360"/>
+      </w:pPr>
+      <w:rPr>
+        <w:rFonts w:ascii="Symbol" w:hAnsi="Symbol" w:hint="default"/>
+      </w:rPr>
+    </w:lvl>
+    <w:lvl w:ilvl="4" w:tplc="200A0003" w:tentative="1">
+      <w:start w:val="1"/>
+      <w:numFmt w:val="bullet"/>
+      <w:lvlText w:val="o"/>
+      <w:lvlJc w:val="left"/>
+      <w:pPr>
+        <w:ind w:left="4112" w:hanging="360"/>
+      </w:pPr>
+      <w:rPr>
+        <w:rFonts w:ascii="Courier New" w:hAnsi="Courier New" w:cs="Courier New" w:hint="default"/>
+      </w:rPr>
+    </w:lvl>
+    <w:lvl w:ilvl="5" w:tplc="200A0005" w:tentative="1">
+      <w:start w:val="1"/>
+      <w:numFmt w:val="bullet"/>
+      <w:lvlText w:val=""/>
+      <w:lvlJc w:val="left"/>
+      <w:pPr>
+        <w:ind w:left="4832" w:hanging="360"/>
+      </w:pPr>
+      <w:rPr>
+        <w:rFonts w:ascii="Wingdings" w:hAnsi="Wingdings" w:hint="default"/>
+      </w:rPr>
+    </w:lvl>
+    <w:lvl w:ilvl="6" w:tplc="200A0001" w:tentative="1">
+      <w:start w:val="1"/>
+      <w:numFmt w:val="bullet"/>
+      <w:lvlText w:val=""/>
+      <w:lvlJc w:val="left"/>
+      <w:pPr>
+        <w:ind w:left="5552" w:hanging="360"/>
+      </w:pPr>
+      <w:rPr>
+        <w:rFonts w:ascii="Symbol" w:hAnsi="Symbol" w:hint="default"/>
+      </w:rPr>
+    </w:lvl>
+    <w:lvl w:ilvl="7" w:tplc="200A0003" w:tentative="1">
+      <w:start w:val="1"/>
+      <w:numFmt w:val="bullet"/>
+      <w:lvlText w:val="o"/>
+      <w:lvlJc w:val="left"/>
+      <w:pPr>
+        <w:ind w:left="6272" w:hanging="360"/>
+      </w:pPr>
+      <w:rPr>
+        <w:rFonts w:ascii="Courier New" w:hAnsi="Courier New" w:cs="Courier New" w:hint="default"/>
+      </w:rPr>
+    </w:lvl>
+    <w:lvl w:ilvl="8" w:tplc="200A0005" w:tentative="1">
+      <w:start w:val="1"/>
+      <w:numFmt w:val="bullet"/>
+      <w:lvlText w:val=""/>
+      <w:lvlJc w:val="left"/>
+      <w:pPr>
+        <w:ind w:left="6992" w:hanging="360"/>
+      </w:pPr>
+      <w:rPr>
+        <w:rFonts w:ascii="Wingdings" w:hAnsi="Wingdings" w:hint="default"/>
+      </w:rPr>
+    </w:lvl>
+  </w:abstractNum>
+  <w:abstractNum w:abstractNumId="6" w15:restartNumberingAfterBreak="0">
     <w:nsid w:val="7F733DEA"/>
     <w:multiLevelType w:val="hybridMultilevel"/>
     <w:tmpl w:val="D908B792"/>
@@ -4072,19 +4628,25 @@
     </w:lvl>
   </w:abstractNum>
   <w:num w:numId="1" w16cid:durableId="2096825633">
-    <w:abstractNumId w:val="4"/>
+    <w:abstractNumId w:val="6"/>
   </w:num>
   <w:num w:numId="2" w16cid:durableId="1433236635">
     <w:abstractNumId w:val="0"/>
   </w:num>
   <w:num w:numId="3" w16cid:durableId="814301820">
-    <w:abstractNumId w:val="3"/>
+    <w:abstractNumId w:val="4"/>
   </w:num>
   <w:num w:numId="4" w16cid:durableId="834077527">
-    <w:abstractNumId w:val="2"/>
+    <w:abstractNumId w:val="3"/>
   </w:num>
   <w:num w:numId="5" w16cid:durableId="1208760240">
     <w:abstractNumId w:val="1"/>
+  </w:num>
+  <w:num w:numId="6" w16cid:durableId="186259321">
+    <w:abstractNumId w:val="2"/>
+  </w:num>
+  <w:num w:numId="7" w16cid:durableId="845289609">
+    <w:abstractNumId w:val="5"/>
   </w:num>
 </w:numbering>
 </file>
@@ -4692,7 +5254,6 @@
   <w:style w:type="character" w:default="1" w:styleId="Fuentedeprrafopredeter">
     <w:name w:val="Default Paragraph Font"/>
     <w:uiPriority w:val="1"/>
-    <w:semiHidden/>
     <w:unhideWhenUsed/>
   </w:style>
   <w:style w:type="table" w:default="1" w:styleId="Tablanormal">

</xml_diff>